<commit_message>
Ajuste na pasta de componentes e manual.
</commit_message>
<xml_diff>
--- a/Manuais/Instalação do ambiente de desenvolvimento.docx
+++ b/Manuais/Instalação do ambiente de desenvolvimento.docx
@@ -1,6 +1,6 @@
 
 <file path=word/document.xml><?xml version="1.0" encoding="utf-8"?>
-<w:document xmlns:wpc="http://schemas.microsoft.com/office/word/2010/wordprocessingCanvas" xmlns:cx="http://schemas.microsoft.com/office/drawing/2014/chartex" xmlns:cx1="http://schemas.microsoft.com/office/drawing/2015/9/8/chartex" xmlns:cx2="http://schemas.microsoft.com/office/drawing/2015/10/21/chartex" xmlns:cx3="http://schemas.microsoft.com/office/drawing/2016/5/9/chartex" xmlns:cx4="http://schemas.microsoft.com/office/drawing/2016/5/10/chartex" xmlns:cx5="http://schemas.microsoft.com/office/drawing/2016/5/11/chartex" xmlns:cx6="http://schemas.microsoft.com/office/drawing/2016/5/12/chartex" xmlns:cx7="http://schemas.microsoft.com/office/drawing/2016/5/13/chartex" xmlns:cx8="http://schemas.microsoft.com/office/drawing/2016/5/14/chartex" xmlns:mc="http://schemas.openxmlformats.org/markup-compatibility/2006" xmlns:aink="http://schemas.microsoft.com/office/drawing/2016/ink" xmlns:am3d="http://schemas.microsoft.com/office/drawing/2017/model3d" xmlns:o="urn:schemas-microsoft-com:office:office" xmlns:r="http://schemas.openxmlformats.org/officeDocument/2006/relationships" xmlns:m="http://schemas.openxmlformats.org/officeDocument/2006/math" xmlns:v="urn:schemas-microsoft-com:vml" xmlns:wp14="http://schemas.microsoft.com/office/word/2010/wordprocessingDrawing" xmlns:wp="http://schemas.openxmlformats.org/drawingml/2006/wordprocessingDrawing" xmlns:w10="urn:schemas-microsoft-com:office:word" xmlns:w="http://schemas.openxmlformats.org/wordprocessingml/2006/main" xmlns:w14="http://schemas.microsoft.com/office/word/2010/wordml" xmlns:w15="http://schemas.microsoft.com/office/word/2012/wordml" xmlns:w16cid="http://schemas.microsoft.com/office/word/2016/wordml/cid" xmlns:w16se="http://schemas.microsoft.com/office/word/2015/wordml/symex" xmlns:wpg="http://schemas.microsoft.com/office/word/2010/wordprocessingGroup" xmlns:wpi="http://schemas.microsoft.com/office/word/2010/wordprocessingInk" xmlns:wne="http://schemas.microsoft.com/office/word/2006/wordml" xmlns:wps="http://schemas.microsoft.com/office/word/2010/wordprocessingShape" mc:Ignorable="w14 w15 w16se w16cid wp14">
+<w:document xmlns:wpc="http://schemas.microsoft.com/office/word/2010/wordprocessingCanvas" xmlns:cx="http://schemas.microsoft.com/office/drawing/2014/chartex" xmlns:cx1="http://schemas.microsoft.com/office/drawing/2015/9/8/chartex" xmlns:cx2="http://schemas.microsoft.com/office/drawing/2015/10/21/chartex" xmlns:cx3="http://schemas.microsoft.com/office/drawing/2016/5/9/chartex" xmlns:cx4="http://schemas.microsoft.com/office/drawing/2016/5/10/chartex" xmlns:cx5="http://schemas.microsoft.com/office/drawing/2016/5/11/chartex" xmlns:cx6="http://schemas.microsoft.com/office/drawing/2016/5/12/chartex" xmlns:cx7="http://schemas.microsoft.com/office/drawing/2016/5/13/chartex" xmlns:cx8="http://schemas.microsoft.com/office/drawing/2016/5/14/chartex" xmlns:mc="http://schemas.openxmlformats.org/markup-compatibility/2006" xmlns:aink="http://schemas.microsoft.com/office/drawing/2016/ink" xmlns:am3d="http://schemas.microsoft.com/office/drawing/2017/model3d" xmlns:o="urn:schemas-microsoft-com:office:office" xmlns:r="http://schemas.openxmlformats.org/officeDocument/2006/relationships" xmlns:m="http://schemas.openxmlformats.org/officeDocument/2006/math" xmlns:v="urn:schemas-microsoft-com:vml" xmlns:wp14="http://schemas.microsoft.com/office/word/2010/wordprocessingDrawing" xmlns:wp="http://schemas.openxmlformats.org/drawingml/2006/wordprocessingDrawing" xmlns:w10="urn:schemas-microsoft-com:office:word" xmlns:w="http://schemas.openxmlformats.org/wordprocessingml/2006/main" xmlns:w14="http://schemas.microsoft.com/office/word/2010/wordml" xmlns:w15="http://schemas.microsoft.com/office/word/2012/wordml" xmlns:w16cex="http://schemas.microsoft.com/office/word/2018/wordml/cex" xmlns:w16cid="http://schemas.microsoft.com/office/word/2016/wordml/cid" xmlns:w16="http://schemas.microsoft.com/office/word/2018/wordml" xmlns:w16se="http://schemas.microsoft.com/office/word/2015/wordml/symex" xmlns:wpg="http://schemas.microsoft.com/office/word/2010/wordprocessingGroup" xmlns:wpi="http://schemas.microsoft.com/office/word/2010/wordprocessingInk" xmlns:wne="http://schemas.microsoft.com/office/word/2006/wordml" xmlns:wps="http://schemas.microsoft.com/office/word/2010/wordprocessingShape" mc:Ignorable="w14 w15 w16se w16cid w16 w16cex wp14">
   <w:body>
     <w:p>
       <w:pPr>
@@ -19,15 +19,6 @@
         </w:rPr>
         <w:t>Instalação do ambiente de desenvolvimento.</w:t>
       </w:r>
-    </w:p>
-    <w:p>
-      <w:pPr>
-        <w:rPr>
-          <w:rFonts w:ascii="Times New Roman" w:hAnsi="Times New Roman" w:cs="Times New Roman"/>
-          <w:sz w:val="24"/>
-          <w:szCs w:val="24"/>
-        </w:rPr>
-      </w:pPr>
     </w:p>
     <w:p>
       <w:pPr>
@@ -48,6 +39,102 @@
           <w:sz w:val="24"/>
           <w:szCs w:val="24"/>
         </w:rPr>
+        <w:t>Links dos componentes:</w:t>
+      </w:r>
+    </w:p>
+    <w:p>
+      <w:pPr>
+        <w:pStyle w:val="PargrafodaLista"/>
+        <w:rPr>
+          <w:rFonts w:ascii="Times New Roman" w:hAnsi="Times New Roman" w:cs="Times New Roman"/>
+          <w:sz w:val="24"/>
+          <w:szCs w:val="24"/>
+        </w:rPr>
+      </w:pPr>
+      <w:hyperlink r:id="rId5" w:history="1">
+        <w:r>
+          <w:rPr>
+            <w:rStyle w:val="Hyperlink"/>
+            <w:rFonts w:ascii="Times New Roman" w:hAnsi="Times New Roman" w:cs="Times New Roman"/>
+            <w:sz w:val="24"/>
+            <w:szCs w:val="24"/>
+          </w:rPr>
+          <w:t>https://openjfx.io/openjfx-docs/#IDE-Eclipse</w:t>
+        </w:r>
+      </w:hyperlink>
+    </w:p>
+    <w:p>
+      <w:pPr>
+        <w:pStyle w:val="PargrafodaLista"/>
+        <w:rPr>
+          <w:rFonts w:ascii="Times New Roman" w:hAnsi="Times New Roman" w:cs="Times New Roman"/>
+          <w:sz w:val="24"/>
+          <w:szCs w:val="24"/>
+        </w:rPr>
+      </w:pPr>
+      <w:hyperlink r:id="rId6" w:history="1">
+        <w:r>
+          <w:rPr>
+            <w:rStyle w:val="Hyperlink"/>
+            <w:rFonts w:ascii="Times New Roman" w:hAnsi="Times New Roman" w:cs="Times New Roman"/>
+            <w:sz w:val="24"/>
+            <w:szCs w:val="24"/>
+          </w:rPr>
+          <w:t>https://marketplace.eclipse.org/content/gluon-plugin</w:t>
+        </w:r>
+      </w:hyperlink>
+    </w:p>
+    <w:p>
+      <w:pPr>
+        <w:pStyle w:val="PargrafodaLista"/>
+        <w:rPr>
+          <w:rFonts w:ascii="Times New Roman" w:hAnsi="Times New Roman" w:cs="Times New Roman"/>
+          <w:sz w:val="24"/>
+          <w:szCs w:val="24"/>
+          <w:u w:val="single"/>
+        </w:rPr>
+      </w:pPr>
+      <w:hyperlink r:id="rId7" w:history="1">
+        <w:r>
+          <w:rPr>
+            <w:rStyle w:val="Hyperlink"/>
+            <w:rFonts w:ascii="Times New Roman" w:hAnsi="Times New Roman" w:cs="Times New Roman"/>
+            <w:sz w:val="24"/>
+            <w:szCs w:val="24"/>
+          </w:rPr>
+          <w:t>https://gluonhq.com/products/javafx/</w:t>
+        </w:r>
+      </w:hyperlink>
+    </w:p>
+    <w:p>
+      <w:pPr>
+        <w:pStyle w:val="PargrafodaLista"/>
+        <w:rPr>
+          <w:rFonts w:ascii="Times New Roman" w:hAnsi="Times New Roman" w:cs="Times New Roman"/>
+          <w:sz w:val="24"/>
+          <w:szCs w:val="24"/>
+        </w:rPr>
+      </w:pPr>
+    </w:p>
+    <w:p>
+      <w:pPr>
+        <w:pStyle w:val="PargrafodaLista"/>
+        <w:numPr>
+          <w:ilvl w:val="0"/>
+          <w:numId w:val="1"/>
+        </w:numPr>
+        <w:rPr>
+          <w:rFonts w:ascii="Times New Roman" w:hAnsi="Times New Roman" w:cs="Times New Roman"/>
+          <w:sz w:val="24"/>
+          <w:szCs w:val="24"/>
+        </w:rPr>
+      </w:pPr>
+      <w:r>
+        <w:rPr>
+          <w:rFonts w:ascii="Times New Roman" w:hAnsi="Times New Roman" w:cs="Times New Roman"/>
+          <w:sz w:val="24"/>
+          <w:szCs w:val="24"/>
+        </w:rPr>
         <w:t xml:space="preserve">Entre no site e baixe a versão do </w:t>
       </w:r>
       <w:proofErr w:type="spellStart"/>
@@ -68,7 +155,7 @@
         </w:rPr>
         <w:t xml:space="preserve">: </w:t>
       </w:r>
-      <w:hyperlink r:id="rId5" w:history="1">
+      <w:hyperlink r:id="rId8" w:history="1">
         <w:r>
           <w:rPr>
             <w:rStyle w:val="Hyperlink"/>
@@ -238,7 +325,7 @@
                     </pic:cNvPicPr>
                   </pic:nvPicPr>
                   <pic:blipFill>
-                    <a:blip r:embed="rId6" cstate="print">
+                    <a:blip r:embed="rId9" cstate="print">
                       <a:extLst>
                         <a:ext uri="{28A0092B-C50C-407E-A947-70E740481C1C}">
                           <a14:useLocalDpi xmlns:a14="http://schemas.microsoft.com/office/drawing/2010/main" val="0"/>
@@ -441,7 +528,7 @@
                     </pic:cNvPicPr>
                   </pic:nvPicPr>
                   <pic:blipFill>
-                    <a:blip r:embed="rId7">
+                    <a:blip r:embed="rId10">
                       <a:extLst>
                         <a:ext uri="{28A0092B-C50C-407E-A947-70E740481C1C}">
                           <a14:useLocalDpi xmlns:a14="http://schemas.microsoft.com/office/drawing/2010/main" val="0"/>
@@ -598,7 +685,7 @@
                     </pic:cNvPicPr>
                   </pic:nvPicPr>
                   <pic:blipFill>
-                    <a:blip r:embed="rId8" cstate="print">
+                    <a:blip r:embed="rId11" cstate="print">
                       <a:extLst>
                         <a:ext uri="{28A0092B-C50C-407E-A947-70E740481C1C}">
                           <a14:useLocalDpi xmlns:a14="http://schemas.microsoft.com/office/drawing/2010/main" val="0"/>
@@ -893,7 +980,25 @@
           <w:sz w:val="24"/>
           <w:szCs w:val="24"/>
         </w:rPr>
-        <w:t xml:space="preserve">, isso pode ocorrer, pois o sistema contem um </w:t>
+        <w:t xml:space="preserve">, isso pode ocorrer, pois o sistema </w:t>
+      </w:r>
+      <w:proofErr w:type="spellStart"/>
+      <w:r>
+        <w:rPr>
+          <w:rFonts w:ascii="Times New Roman" w:hAnsi="Times New Roman" w:cs="Times New Roman"/>
+          <w:sz w:val="24"/>
+          <w:szCs w:val="24"/>
+        </w:rPr>
+        <w:t>contem</w:t>
+      </w:r>
+      <w:proofErr w:type="spellEnd"/>
+      <w:r>
+        <w:rPr>
+          <w:rFonts w:ascii="Times New Roman" w:hAnsi="Times New Roman" w:cs="Times New Roman"/>
+          <w:sz w:val="24"/>
+          <w:szCs w:val="24"/>
+        </w:rPr>
+        <w:t xml:space="preserve"> um </w:t>
       </w:r>
       <w:proofErr w:type="spellStart"/>
       <w:r>
@@ -1024,7 +1129,7 @@
                     </pic:cNvPicPr>
                   </pic:nvPicPr>
                   <pic:blipFill>
-                    <a:blip r:embed="rId9" cstate="print">
+                    <a:blip r:embed="rId12" cstate="print">
                       <a:extLst>
                         <a:ext uri="{28A0092B-C50C-407E-A947-70E740481C1C}">
                           <a14:useLocalDpi xmlns:a14="http://schemas.microsoft.com/office/drawing/2010/main" val="0"/>
@@ -1062,8 +1167,406 @@
           <w:rFonts w:ascii="Times New Roman" w:hAnsi="Times New Roman" w:cs="Times New Roman"/>
         </w:rPr>
       </w:pPr>
-      <w:bookmarkStart w:id="0" w:name="_GoBack"/>
-      <w:bookmarkEnd w:id="0"/>
+      <w:r>
+        <w:rPr>
+          <w:rFonts w:ascii="Times New Roman" w:hAnsi="Times New Roman" w:cs="Times New Roman"/>
+        </w:rPr>
+        <w:br w:type="page"/>
+      </w:r>
+    </w:p>
+    <w:p>
+      <w:pPr>
+        <w:pStyle w:val="PargrafodaLista"/>
+        <w:numPr>
+          <w:ilvl w:val="0"/>
+          <w:numId w:val="1"/>
+        </w:numPr>
+        <w:rPr>
+          <w:rFonts w:ascii="Times New Roman" w:hAnsi="Times New Roman" w:cs="Times New Roman"/>
+          <w:sz w:val="24"/>
+          <w:szCs w:val="24"/>
+        </w:rPr>
+      </w:pPr>
+      <w:r>
+        <w:rPr>
+          <w:rFonts w:ascii="Times New Roman" w:hAnsi="Times New Roman" w:cs="Times New Roman"/>
+          <w:sz w:val="24"/>
+          <w:szCs w:val="24"/>
+        </w:rPr>
+        <w:lastRenderedPageBreak/>
+        <w:t xml:space="preserve">Argumentos </w:t>
+      </w:r>
+      <w:proofErr w:type="spellStart"/>
+      <w:r>
+        <w:rPr>
+          <w:rFonts w:ascii="Times New Roman" w:hAnsi="Times New Roman" w:cs="Times New Roman"/>
+          <w:sz w:val="24"/>
+          <w:szCs w:val="24"/>
+        </w:rPr>
+        <w:t>vm</w:t>
+      </w:r>
+      <w:proofErr w:type="spellEnd"/>
+      <w:r>
+        <w:rPr>
+          <w:rFonts w:ascii="Times New Roman" w:hAnsi="Times New Roman" w:cs="Times New Roman"/>
+          <w:sz w:val="24"/>
+          <w:szCs w:val="24"/>
+        </w:rPr>
+        <w:t>.</w:t>
+      </w:r>
+    </w:p>
+    <w:p>
+      <w:pPr>
+        <w:rPr>
+          <w:rFonts w:ascii="Times New Roman" w:hAnsi="Times New Roman" w:cs="Times New Roman"/>
+          <w:sz w:val="24"/>
+          <w:szCs w:val="24"/>
+        </w:rPr>
+      </w:pPr>
+      <w:r>
+        <w:rPr>
+          <w:rFonts w:ascii="Times New Roman" w:hAnsi="Times New Roman" w:cs="Times New Roman"/>
+          <w:sz w:val="24"/>
+          <w:szCs w:val="24"/>
+        </w:rPr>
+        <w:t>--</w:t>
+      </w:r>
+      <w:proofErr w:type="spellStart"/>
+      <w:r>
+        <w:rPr>
+          <w:rFonts w:ascii="Times New Roman" w:hAnsi="Times New Roman" w:cs="Times New Roman"/>
+          <w:sz w:val="24"/>
+          <w:szCs w:val="24"/>
+        </w:rPr>
+        <w:t>add-exports</w:t>
+      </w:r>
+      <w:proofErr w:type="spellEnd"/>
+      <w:r>
+        <w:rPr>
+          <w:rFonts w:ascii="Times New Roman" w:hAnsi="Times New Roman" w:cs="Times New Roman"/>
+          <w:sz w:val="24"/>
+          <w:szCs w:val="24"/>
+        </w:rPr>
+        <w:t xml:space="preserve"> javafx.controls/com.sun.javafx.scene.control.behavior=</w:t>
+      </w:r>
+      <w:proofErr w:type="gramStart"/>
+      <w:r>
+        <w:rPr>
+          <w:rFonts w:ascii="Times New Roman" w:hAnsi="Times New Roman" w:cs="Times New Roman"/>
+          <w:sz w:val="24"/>
+          <w:szCs w:val="24"/>
+        </w:rPr>
+        <w:t>com.jfoenix</w:t>
+      </w:r>
+      <w:proofErr w:type="gramEnd"/>
+    </w:p>
+    <w:p>
+      <w:pPr>
+        <w:rPr>
+          <w:rFonts w:ascii="Times New Roman" w:hAnsi="Times New Roman" w:cs="Times New Roman"/>
+          <w:sz w:val="24"/>
+          <w:szCs w:val="24"/>
+        </w:rPr>
+      </w:pPr>
+      <w:r>
+        <w:rPr>
+          <w:rFonts w:ascii="Times New Roman" w:hAnsi="Times New Roman" w:cs="Times New Roman"/>
+          <w:sz w:val="24"/>
+          <w:szCs w:val="24"/>
+        </w:rPr>
+        <w:t>--</w:t>
+      </w:r>
+      <w:proofErr w:type="spellStart"/>
+      <w:r>
+        <w:rPr>
+          <w:rFonts w:ascii="Times New Roman" w:hAnsi="Times New Roman" w:cs="Times New Roman"/>
+          <w:sz w:val="24"/>
+          <w:szCs w:val="24"/>
+        </w:rPr>
+        <w:t>add-exports</w:t>
+      </w:r>
+      <w:proofErr w:type="spellEnd"/>
+      <w:r>
+        <w:rPr>
+          <w:rFonts w:ascii="Times New Roman" w:hAnsi="Times New Roman" w:cs="Times New Roman"/>
+          <w:sz w:val="24"/>
+          <w:szCs w:val="24"/>
+        </w:rPr>
+        <w:t xml:space="preserve"> </w:t>
+      </w:r>
+      <w:proofErr w:type="spellStart"/>
+      <w:r>
+        <w:rPr>
+          <w:rFonts w:ascii="Times New Roman" w:hAnsi="Times New Roman" w:cs="Times New Roman"/>
+          <w:sz w:val="24"/>
+          <w:szCs w:val="24"/>
+        </w:rPr>
+        <w:t>javafx.controls</w:t>
+      </w:r>
+      <w:proofErr w:type="spellEnd"/>
+      <w:r>
+        <w:rPr>
+          <w:rFonts w:ascii="Times New Roman" w:hAnsi="Times New Roman" w:cs="Times New Roman"/>
+          <w:sz w:val="24"/>
+          <w:szCs w:val="24"/>
+        </w:rPr>
+        <w:t>/</w:t>
+      </w:r>
+      <w:proofErr w:type="spellStart"/>
+      <w:r>
+        <w:rPr>
+          <w:rFonts w:ascii="Times New Roman" w:hAnsi="Times New Roman" w:cs="Times New Roman"/>
+          <w:sz w:val="24"/>
+          <w:szCs w:val="24"/>
+        </w:rPr>
+        <w:t>com.sun.javafx.scene.control</w:t>
+      </w:r>
+      <w:proofErr w:type="spellEnd"/>
+      <w:r>
+        <w:rPr>
+          <w:rFonts w:ascii="Times New Roman" w:hAnsi="Times New Roman" w:cs="Times New Roman"/>
+          <w:sz w:val="24"/>
+          <w:szCs w:val="24"/>
+        </w:rPr>
+        <w:t>=</w:t>
+      </w:r>
+      <w:proofErr w:type="spellStart"/>
+      <w:proofErr w:type="gramStart"/>
+      <w:r>
+        <w:rPr>
+          <w:rFonts w:ascii="Times New Roman" w:hAnsi="Times New Roman" w:cs="Times New Roman"/>
+          <w:sz w:val="24"/>
+          <w:szCs w:val="24"/>
+        </w:rPr>
+        <w:t>com.jfoenix</w:t>
+      </w:r>
+      <w:proofErr w:type="spellEnd"/>
+      <w:proofErr w:type="gramEnd"/>
+    </w:p>
+    <w:p>
+      <w:pPr>
+        <w:rPr>
+          <w:rFonts w:ascii="Times New Roman" w:hAnsi="Times New Roman" w:cs="Times New Roman"/>
+          <w:sz w:val="24"/>
+          <w:szCs w:val="24"/>
+          <w:lang w:val="en-US"/>
+        </w:rPr>
+      </w:pPr>
+      <w:r>
+        <w:rPr>
+          <w:rFonts w:ascii="Times New Roman" w:hAnsi="Times New Roman" w:cs="Times New Roman"/>
+          <w:sz w:val="24"/>
+          <w:szCs w:val="24"/>
+          <w:lang w:val="en-US"/>
+        </w:rPr>
+        <w:t xml:space="preserve">--add-exports </w:t>
+      </w:r>
+      <w:proofErr w:type="spellStart"/>
+      <w:r>
+        <w:rPr>
+          <w:rFonts w:ascii="Times New Roman" w:hAnsi="Times New Roman" w:cs="Times New Roman"/>
+          <w:sz w:val="24"/>
+          <w:szCs w:val="24"/>
+          <w:lang w:val="en-US"/>
+        </w:rPr>
+        <w:t>javafx.base</w:t>
+      </w:r>
+      <w:proofErr w:type="spellEnd"/>
+      <w:r>
+        <w:rPr>
+          <w:rFonts w:ascii="Times New Roman" w:hAnsi="Times New Roman" w:cs="Times New Roman"/>
+          <w:sz w:val="24"/>
+          <w:szCs w:val="24"/>
+          <w:lang w:val="en-US"/>
+        </w:rPr>
+        <w:t>/</w:t>
+      </w:r>
+      <w:proofErr w:type="spellStart"/>
+      <w:r>
+        <w:rPr>
+          <w:rFonts w:ascii="Times New Roman" w:hAnsi="Times New Roman" w:cs="Times New Roman"/>
+          <w:sz w:val="24"/>
+          <w:szCs w:val="24"/>
+          <w:lang w:val="en-US"/>
+        </w:rPr>
+        <w:t>com.sun.javafx.binding</w:t>
+      </w:r>
+      <w:proofErr w:type="spellEnd"/>
+      <w:r>
+        <w:rPr>
+          <w:rFonts w:ascii="Times New Roman" w:hAnsi="Times New Roman" w:cs="Times New Roman"/>
+          <w:sz w:val="24"/>
+          <w:szCs w:val="24"/>
+          <w:lang w:val="en-US"/>
+        </w:rPr>
+        <w:t>=</w:t>
+      </w:r>
+      <w:proofErr w:type="spellStart"/>
+      <w:proofErr w:type="gramStart"/>
+      <w:r>
+        <w:rPr>
+          <w:rFonts w:ascii="Times New Roman" w:hAnsi="Times New Roman" w:cs="Times New Roman"/>
+          <w:sz w:val="24"/>
+          <w:szCs w:val="24"/>
+          <w:lang w:val="en-US"/>
+        </w:rPr>
+        <w:t>com.jfoenix</w:t>
+      </w:r>
+      <w:proofErr w:type="spellEnd"/>
+      <w:proofErr w:type="gramEnd"/>
+    </w:p>
+    <w:p>
+      <w:pPr>
+        <w:rPr>
+          <w:rFonts w:ascii="Times New Roman" w:hAnsi="Times New Roman" w:cs="Times New Roman"/>
+          <w:sz w:val="24"/>
+          <w:szCs w:val="24"/>
+          <w:lang w:val="en-US"/>
+        </w:rPr>
+      </w:pPr>
+      <w:r>
+        <w:rPr>
+          <w:rFonts w:ascii="Times New Roman" w:hAnsi="Times New Roman" w:cs="Times New Roman"/>
+          <w:sz w:val="24"/>
+          <w:szCs w:val="24"/>
+          <w:lang w:val="en-US"/>
+        </w:rPr>
+        <w:t xml:space="preserve">--add-exports </w:t>
+      </w:r>
+      <w:proofErr w:type="spellStart"/>
+      <w:r>
+        <w:rPr>
+          <w:rFonts w:ascii="Times New Roman" w:hAnsi="Times New Roman" w:cs="Times New Roman"/>
+          <w:sz w:val="24"/>
+          <w:szCs w:val="24"/>
+          <w:lang w:val="en-US"/>
+        </w:rPr>
+        <w:t>javafx.graphics</w:t>
+      </w:r>
+      <w:proofErr w:type="spellEnd"/>
+      <w:r>
+        <w:rPr>
+          <w:rFonts w:ascii="Times New Roman" w:hAnsi="Times New Roman" w:cs="Times New Roman"/>
+          <w:sz w:val="24"/>
+          <w:szCs w:val="24"/>
+          <w:lang w:val="en-US"/>
+        </w:rPr>
+        <w:t>/</w:t>
+      </w:r>
+      <w:proofErr w:type="spellStart"/>
+      <w:r>
+        <w:rPr>
+          <w:rFonts w:ascii="Times New Roman" w:hAnsi="Times New Roman" w:cs="Times New Roman"/>
+          <w:sz w:val="24"/>
+          <w:szCs w:val="24"/>
+          <w:lang w:val="en-US"/>
+        </w:rPr>
+        <w:t>com.sun.javafx.stage</w:t>
+      </w:r>
+      <w:proofErr w:type="spellEnd"/>
+      <w:r>
+        <w:rPr>
+          <w:rFonts w:ascii="Times New Roman" w:hAnsi="Times New Roman" w:cs="Times New Roman"/>
+          <w:sz w:val="24"/>
+          <w:szCs w:val="24"/>
+          <w:lang w:val="en-US"/>
+        </w:rPr>
+        <w:t>=</w:t>
+      </w:r>
+      <w:proofErr w:type="spellStart"/>
+      <w:proofErr w:type="gramStart"/>
+      <w:r>
+        <w:rPr>
+          <w:rFonts w:ascii="Times New Roman" w:hAnsi="Times New Roman" w:cs="Times New Roman"/>
+          <w:sz w:val="24"/>
+          <w:szCs w:val="24"/>
+          <w:lang w:val="en-US"/>
+        </w:rPr>
+        <w:t>com.jfoenix</w:t>
+      </w:r>
+      <w:proofErr w:type="spellEnd"/>
+      <w:proofErr w:type="gramEnd"/>
+    </w:p>
+    <w:p>
+      <w:pPr>
+        <w:rPr>
+          <w:rFonts w:ascii="Times New Roman" w:hAnsi="Times New Roman" w:cs="Times New Roman"/>
+          <w:sz w:val="24"/>
+          <w:szCs w:val="24"/>
+          <w:lang w:val="en-US"/>
+        </w:rPr>
+      </w:pPr>
+      <w:r>
+        <w:rPr>
+          <w:rFonts w:ascii="Times New Roman" w:hAnsi="Times New Roman" w:cs="Times New Roman"/>
+          <w:sz w:val="24"/>
+          <w:szCs w:val="24"/>
+          <w:lang w:val="en-US"/>
+        </w:rPr>
+        <w:t xml:space="preserve">--add-exports </w:t>
+      </w:r>
+      <w:proofErr w:type="spellStart"/>
+      <w:r>
+        <w:rPr>
+          <w:rFonts w:ascii="Times New Roman" w:hAnsi="Times New Roman" w:cs="Times New Roman"/>
+          <w:sz w:val="24"/>
+          <w:szCs w:val="24"/>
+          <w:lang w:val="en-US"/>
+        </w:rPr>
+        <w:t>javafx.base</w:t>
+      </w:r>
+      <w:proofErr w:type="spellEnd"/>
+      <w:r>
+        <w:rPr>
+          <w:rFonts w:ascii="Times New Roman" w:hAnsi="Times New Roman" w:cs="Times New Roman"/>
+          <w:sz w:val="24"/>
+          <w:szCs w:val="24"/>
+          <w:lang w:val="en-US"/>
+        </w:rPr>
+        <w:t>/</w:t>
+      </w:r>
+      <w:proofErr w:type="spellStart"/>
+      <w:r>
+        <w:rPr>
+          <w:rFonts w:ascii="Times New Roman" w:hAnsi="Times New Roman" w:cs="Times New Roman"/>
+          <w:sz w:val="24"/>
+          <w:szCs w:val="24"/>
+          <w:lang w:val="en-US"/>
+        </w:rPr>
+        <w:t>com.sun.javafx.event</w:t>
+      </w:r>
+      <w:proofErr w:type="spellEnd"/>
+      <w:r>
+        <w:rPr>
+          <w:rFonts w:ascii="Times New Roman" w:hAnsi="Times New Roman" w:cs="Times New Roman"/>
+          <w:sz w:val="24"/>
+          <w:szCs w:val="24"/>
+          <w:lang w:val="en-US"/>
+        </w:rPr>
+        <w:t>=</w:t>
+      </w:r>
+      <w:proofErr w:type="spellStart"/>
+      <w:proofErr w:type="gramStart"/>
+      <w:r>
+        <w:rPr>
+          <w:rFonts w:ascii="Times New Roman" w:hAnsi="Times New Roman" w:cs="Times New Roman"/>
+          <w:sz w:val="24"/>
+          <w:szCs w:val="24"/>
+          <w:lang w:val="en-US"/>
+        </w:rPr>
+        <w:t>com.jfoenix</w:t>
+      </w:r>
+      <w:proofErr w:type="spellEnd"/>
+      <w:proofErr w:type="gramEnd"/>
+    </w:p>
+    <w:p>
+      <w:pPr>
+        <w:rPr>
+          <w:rFonts w:ascii="Times New Roman" w:hAnsi="Times New Roman" w:cs="Times New Roman"/>
+          <w:u w:val="single"/>
+          <w:lang w:val="en-US"/>
+        </w:rPr>
+      </w:pPr>
     </w:p>
     <w:sectPr>
       <w:pgSz w:w="11906" w:h="16838"/>
@@ -1076,7 +1579,7 @@
 </file>
 
 <file path=word/numbering.xml><?xml version="1.0" encoding="utf-8"?>
-<w:numbering xmlns:wpc="http://schemas.microsoft.com/office/word/2010/wordprocessingCanvas" xmlns:cx="http://schemas.microsoft.com/office/drawing/2014/chartex" xmlns:cx1="http://schemas.microsoft.com/office/drawing/2015/9/8/chartex" xmlns:cx2="http://schemas.microsoft.com/office/drawing/2015/10/21/chartex" xmlns:cx3="http://schemas.microsoft.com/office/drawing/2016/5/9/chartex" xmlns:cx4="http://schemas.microsoft.com/office/drawing/2016/5/10/chartex" xmlns:cx5="http://schemas.microsoft.com/office/drawing/2016/5/11/chartex" xmlns:cx6="http://schemas.microsoft.com/office/drawing/2016/5/12/chartex" xmlns:cx7="http://schemas.microsoft.com/office/drawing/2016/5/13/chartex" xmlns:cx8="http://schemas.microsoft.com/office/drawing/2016/5/14/chartex" xmlns:mc="http://schemas.openxmlformats.org/markup-compatibility/2006" xmlns:aink="http://schemas.microsoft.com/office/drawing/2016/ink" xmlns:am3d="http://schemas.microsoft.com/office/drawing/2017/model3d" xmlns:o="urn:schemas-microsoft-com:office:office" xmlns:r="http://schemas.openxmlformats.org/officeDocument/2006/relationships" xmlns:m="http://schemas.openxmlformats.org/officeDocument/2006/math" xmlns:v="urn:schemas-microsoft-com:vml" xmlns:wp14="http://schemas.microsoft.com/office/word/2010/wordprocessingDrawing" xmlns:wp="http://schemas.openxmlformats.org/drawingml/2006/wordprocessingDrawing" xmlns:w10="urn:schemas-microsoft-com:office:word" xmlns:w="http://schemas.openxmlformats.org/wordprocessingml/2006/main" xmlns:w14="http://schemas.microsoft.com/office/word/2010/wordml" xmlns:w15="http://schemas.microsoft.com/office/word/2012/wordml" xmlns:w16cid="http://schemas.microsoft.com/office/word/2016/wordml/cid" xmlns:w16se="http://schemas.microsoft.com/office/word/2015/wordml/symex" xmlns:wpg="http://schemas.microsoft.com/office/word/2010/wordprocessingGroup" xmlns:wpi="http://schemas.microsoft.com/office/word/2010/wordprocessingInk" xmlns:wne="http://schemas.microsoft.com/office/word/2006/wordml" xmlns:wps="http://schemas.microsoft.com/office/word/2010/wordprocessingShape" mc:Ignorable="w14 w15 w16se w16cid wp14">
+<w:numbering xmlns:wpc="http://schemas.microsoft.com/office/word/2010/wordprocessingCanvas" xmlns:cx="http://schemas.microsoft.com/office/drawing/2014/chartex" xmlns:cx1="http://schemas.microsoft.com/office/drawing/2015/9/8/chartex" xmlns:cx2="http://schemas.microsoft.com/office/drawing/2015/10/21/chartex" xmlns:cx3="http://schemas.microsoft.com/office/drawing/2016/5/9/chartex" xmlns:cx4="http://schemas.microsoft.com/office/drawing/2016/5/10/chartex" xmlns:cx5="http://schemas.microsoft.com/office/drawing/2016/5/11/chartex" xmlns:cx6="http://schemas.microsoft.com/office/drawing/2016/5/12/chartex" xmlns:cx7="http://schemas.microsoft.com/office/drawing/2016/5/13/chartex" xmlns:cx8="http://schemas.microsoft.com/office/drawing/2016/5/14/chartex" xmlns:mc="http://schemas.openxmlformats.org/markup-compatibility/2006" xmlns:aink="http://schemas.microsoft.com/office/drawing/2016/ink" xmlns:am3d="http://schemas.microsoft.com/office/drawing/2017/model3d" xmlns:o="urn:schemas-microsoft-com:office:office" xmlns:r="http://schemas.openxmlformats.org/officeDocument/2006/relationships" xmlns:m="http://schemas.openxmlformats.org/officeDocument/2006/math" xmlns:v="urn:schemas-microsoft-com:vml" xmlns:wp14="http://schemas.microsoft.com/office/word/2010/wordprocessingDrawing" xmlns:wp="http://schemas.openxmlformats.org/drawingml/2006/wordprocessingDrawing" xmlns:w10="urn:schemas-microsoft-com:office:word" xmlns:w="http://schemas.openxmlformats.org/wordprocessingml/2006/main" xmlns:w14="http://schemas.microsoft.com/office/word/2010/wordml" xmlns:w15="http://schemas.microsoft.com/office/word/2012/wordml" xmlns:w16cex="http://schemas.microsoft.com/office/word/2018/wordml/cex" xmlns:w16cid="http://schemas.microsoft.com/office/word/2016/wordml/cid" xmlns:w16="http://schemas.microsoft.com/office/word/2018/wordml" xmlns:w16se="http://schemas.microsoft.com/office/word/2015/wordml/symex" xmlns:wpg="http://schemas.microsoft.com/office/word/2010/wordprocessingGroup" xmlns:wpi="http://schemas.microsoft.com/office/word/2010/wordprocessingInk" xmlns:wne="http://schemas.microsoft.com/office/word/2006/wordml" xmlns:wps="http://schemas.microsoft.com/office/word/2010/wordprocessingShape" mc:Ignorable="w14 w15 w16se w16cid w16 w16cex wp14">
   <w:abstractNum w:abstractNumId="0" w15:restartNumberingAfterBreak="0">
     <w:nsid w:val="11551C8D"/>
     <w:multiLevelType w:val="hybridMultilevel"/>
@@ -1319,7 +1822,7 @@
         <w:rFonts w:ascii="Symbol" w:hAnsi="Symbol" w:hint="default"/>
       </w:rPr>
     </w:lvl>
-    <w:lvl w:ilvl="1" w:tplc="04160003" w:tentative="1">
+    <w:lvl w:ilvl="1" w:tplc="04160003">
       <w:start w:val="1"/>
       <w:numFmt w:val="bullet"/>
       <w:lvlText w:val="o"/>
@@ -1661,7 +2164,7 @@
 </file>
 
 <file path=word/styles.xml><?xml version="1.0" encoding="utf-8"?>
-<w:styles xmlns:mc="http://schemas.openxmlformats.org/markup-compatibility/2006" xmlns:r="http://schemas.openxmlformats.org/officeDocument/2006/relationships" xmlns:w="http://schemas.openxmlformats.org/wordprocessingml/2006/main" xmlns:w14="http://schemas.microsoft.com/office/word/2010/wordml" xmlns:w15="http://schemas.microsoft.com/office/word/2012/wordml" xmlns:w16cid="http://schemas.microsoft.com/office/word/2016/wordml/cid" xmlns:w16se="http://schemas.microsoft.com/office/word/2015/wordml/symex" mc:Ignorable="w14 w15 w16se w16cid">
+<w:styles xmlns:mc="http://schemas.openxmlformats.org/markup-compatibility/2006" xmlns:r="http://schemas.openxmlformats.org/officeDocument/2006/relationships" xmlns:w="http://schemas.openxmlformats.org/wordprocessingml/2006/main" xmlns:w14="http://schemas.microsoft.com/office/word/2010/wordml" xmlns:w15="http://schemas.microsoft.com/office/word/2012/wordml" xmlns:w16cex="http://schemas.microsoft.com/office/word/2018/wordml/cex" xmlns:w16cid="http://schemas.microsoft.com/office/word/2016/wordml/cid" xmlns:w16="http://schemas.microsoft.com/office/word/2018/wordml" xmlns:w16se="http://schemas.microsoft.com/office/word/2015/wordml/symex" mc:Ignorable="w14 w15 w16se w16cid w16 w16cex">
   <w:docDefaults>
     <w:rPrDefault>
       <w:rPr>
@@ -1677,7 +2180,7 @@
       </w:pPr>
     </w:pPrDefault>
   </w:docDefaults>
-  <w:latentStyles w:defLockedState="0" w:defUIPriority="99" w:defSemiHidden="0" w:defUnhideWhenUsed="0" w:defQFormat="0" w:count="375">
+  <w:latentStyles w:defLockedState="0" w:defUIPriority="99" w:defSemiHidden="0" w:defUnhideWhenUsed="0" w:defQFormat="0" w:count="376">
     <w:lsdException w:name="Normal" w:uiPriority="0" w:qFormat="1"/>
     <w:lsdException w:name="heading 1" w:uiPriority="9" w:qFormat="1"/>
     <w:lsdException w:name="heading 2" w:semiHidden="1" w:uiPriority="9" w:unhideWhenUsed="1" w:qFormat="1"/>
@@ -1783,7 +2286,6 @@
     <w:lsdException w:name="HTML Sample" w:semiHidden="1" w:unhideWhenUsed="1"/>
     <w:lsdException w:name="HTML Typewriter" w:semiHidden="1" w:unhideWhenUsed="1"/>
     <w:lsdException w:name="HTML Variable" w:semiHidden="1" w:unhideWhenUsed="1"/>
-    <w:lsdException w:name="Normal Table" w:semiHidden="1" w:unhideWhenUsed="1"/>
     <w:lsdException w:name="annotation subject" w:semiHidden="1" w:unhideWhenUsed="1"/>
     <w:lsdException w:name="No List" w:semiHidden="1" w:unhideWhenUsed="1"/>
     <w:lsdException w:name="Outline List 1" w:semiHidden="1" w:unhideWhenUsed="1"/>
@@ -1830,10 +2332,8 @@
     <w:lsdException w:name="Table Subtle 2" w:semiHidden="1" w:unhideWhenUsed="1"/>
     <w:lsdException w:name="Table Web 1" w:semiHidden="1" w:unhideWhenUsed="1"/>
     <w:lsdException w:name="Table Web 2" w:semiHidden="1" w:unhideWhenUsed="1"/>
-    <w:lsdException w:name="Table Web 3" w:semiHidden="1" w:unhideWhenUsed="1"/>
     <w:lsdException w:name="Balloon Text" w:semiHidden="1" w:unhideWhenUsed="1"/>
     <w:lsdException w:name="Table Grid" w:uiPriority="39"/>
-    <w:lsdException w:name="Table Theme" w:semiHidden="1" w:unhideWhenUsed="1"/>
     <w:lsdException w:name="Placeholder Text" w:semiHidden="1"/>
     <w:lsdException w:name="No Spacing" w:uiPriority="1" w:qFormat="1"/>
     <w:lsdException w:name="Light Shading" w:uiPriority="60"/>
@@ -2053,6 +2553,7 @@
     <w:lsdException w:name="Smart Hyperlink" w:semiHidden="1" w:unhideWhenUsed="1"/>
     <w:lsdException w:name="Hashtag" w:semiHidden="1" w:unhideWhenUsed="1"/>
     <w:lsdException w:name="Unresolved Mention" w:semiHidden="1" w:unhideWhenUsed="1"/>
+    <w:lsdException w:name="Smart Link" w:semiHidden="1" w:unhideWhenUsed="1"/>
   </w:latentStyles>
   <w:style w:type="paragraph" w:default="1" w:styleId="Normal">
     <w:name w:val="Normal"/>

</xml_diff>

<commit_message>
#PROJETO - Atualizado a versão para o Java 14. No java 15 apresentou alguns erros de compilação. Será necessário a atualização do java no computador. Outro ponto de destaque foi ser necessário instalar a versão 2020-12 do eclipse, no qual será necessário configurar o java no arquivo ini.
</commit_message>
<xml_diff>
--- a/Manuais/Instalação do ambiente de desenvolvimento.docx
+++ b/Manuais/Instalação do ambiente de desenvolvimento.docx
@@ -51,7 +51,7 @@
           <w:szCs w:val="24"/>
         </w:rPr>
       </w:pPr>
-      <w:hyperlink r:id="rId5" w:history="1">
+      <w:hyperlink r:id="rId5" w:anchor="IDE-Eclipse" w:history="1">
         <w:r>
           <w:rPr>
             <w:rStyle w:val="Hyperlink"/>
@@ -589,25 +589,7 @@
           <w:sz w:val="24"/>
           <w:szCs w:val="24"/>
         </w:rPr>
-        <w:t>Crie dois campos novos como %JAVA_HOME%\</w:t>
-      </w:r>
-      <w:proofErr w:type="gramStart"/>
-      <w:r>
-        <w:rPr>
-          <w:rFonts w:ascii="Times New Roman" w:hAnsi="Times New Roman" w:cs="Times New Roman"/>
-          <w:sz w:val="24"/>
-          <w:szCs w:val="24"/>
-        </w:rPr>
-        <w:t>bin  e</w:t>
-      </w:r>
-      <w:proofErr w:type="gramEnd"/>
-      <w:r>
-        <w:rPr>
-          <w:rFonts w:ascii="Times New Roman" w:hAnsi="Times New Roman" w:cs="Times New Roman"/>
-          <w:sz w:val="24"/>
-          <w:szCs w:val="24"/>
-        </w:rPr>
-        <w:t xml:space="preserve"> %M2_HOME%\bin.</w:t>
+        <w:t>Crie dois campos novos como %JAVA_HOME%\bin  e %M2_HOME%\bin.</w:t>
       </w:r>
     </w:p>
     <w:p>
@@ -1247,9 +1229,80 @@
           <w:sz w:val="24"/>
           <w:szCs w:val="24"/>
         </w:rPr>
-        <w:t xml:space="preserve"> javafx.controls/com.sun.javafx.scene.control.behavior=</w:t>
-      </w:r>
-      <w:proofErr w:type="gramStart"/>
+        <w:t xml:space="preserve"> javafx.controls/com.sun.javafx.scene.control.behavior=com.jfoenix</w:t>
+      </w:r>
+    </w:p>
+    <w:p>
+      <w:pPr>
+        <w:rPr>
+          <w:rFonts w:ascii="Times New Roman" w:hAnsi="Times New Roman" w:cs="Times New Roman"/>
+          <w:sz w:val="24"/>
+          <w:szCs w:val="24"/>
+        </w:rPr>
+      </w:pPr>
+      <w:r>
+        <w:rPr>
+          <w:rFonts w:ascii="Times New Roman" w:hAnsi="Times New Roman" w:cs="Times New Roman"/>
+          <w:sz w:val="24"/>
+          <w:szCs w:val="24"/>
+        </w:rPr>
+        <w:t>--</w:t>
+      </w:r>
+      <w:proofErr w:type="spellStart"/>
+      <w:r>
+        <w:rPr>
+          <w:rFonts w:ascii="Times New Roman" w:hAnsi="Times New Roman" w:cs="Times New Roman"/>
+          <w:sz w:val="24"/>
+          <w:szCs w:val="24"/>
+        </w:rPr>
+        <w:t>add-exports</w:t>
+      </w:r>
+      <w:proofErr w:type="spellEnd"/>
+      <w:r>
+        <w:rPr>
+          <w:rFonts w:ascii="Times New Roman" w:hAnsi="Times New Roman" w:cs="Times New Roman"/>
+          <w:sz w:val="24"/>
+          <w:szCs w:val="24"/>
+        </w:rPr>
+        <w:t xml:space="preserve"> </w:t>
+      </w:r>
+      <w:proofErr w:type="spellStart"/>
+      <w:r>
+        <w:rPr>
+          <w:rFonts w:ascii="Times New Roman" w:hAnsi="Times New Roman" w:cs="Times New Roman"/>
+          <w:sz w:val="24"/>
+          <w:szCs w:val="24"/>
+        </w:rPr>
+        <w:t>javafx.controls</w:t>
+      </w:r>
+      <w:proofErr w:type="spellEnd"/>
+      <w:r>
+        <w:rPr>
+          <w:rFonts w:ascii="Times New Roman" w:hAnsi="Times New Roman" w:cs="Times New Roman"/>
+          <w:sz w:val="24"/>
+          <w:szCs w:val="24"/>
+        </w:rPr>
+        <w:t>/</w:t>
+      </w:r>
+      <w:proofErr w:type="spellStart"/>
+      <w:r>
+        <w:rPr>
+          <w:rFonts w:ascii="Times New Roman" w:hAnsi="Times New Roman" w:cs="Times New Roman"/>
+          <w:sz w:val="24"/>
+          <w:szCs w:val="24"/>
+        </w:rPr>
+        <w:t>com.sun.javafx.scene.control</w:t>
+      </w:r>
+      <w:proofErr w:type="spellEnd"/>
+      <w:r>
+        <w:rPr>
+          <w:rFonts w:ascii="Times New Roman" w:hAnsi="Times New Roman" w:cs="Times New Roman"/>
+          <w:sz w:val="24"/>
+          <w:szCs w:val="24"/>
+        </w:rPr>
+        <w:t>=</w:t>
+      </w:r>
+      <w:proofErr w:type="spellStart"/>
       <w:r>
         <w:rPr>
           <w:rFonts w:ascii="Times New Roman" w:hAnsi="Times New Roman" w:cs="Times New Roman"/>
@@ -1258,90 +1311,7 @@
         </w:rPr>
         <w:t>com.jfoenix</w:t>
       </w:r>
-      <w:proofErr w:type="gramEnd"/>
-    </w:p>
-    <w:p>
-      <w:pPr>
-        <w:rPr>
-          <w:rFonts w:ascii="Times New Roman" w:hAnsi="Times New Roman" w:cs="Times New Roman"/>
-          <w:sz w:val="24"/>
-          <w:szCs w:val="24"/>
-        </w:rPr>
-      </w:pPr>
-      <w:r>
-        <w:rPr>
-          <w:rFonts w:ascii="Times New Roman" w:hAnsi="Times New Roman" w:cs="Times New Roman"/>
-          <w:sz w:val="24"/>
-          <w:szCs w:val="24"/>
-        </w:rPr>
-        <w:t>--</w:t>
-      </w:r>
-      <w:proofErr w:type="spellStart"/>
-      <w:r>
-        <w:rPr>
-          <w:rFonts w:ascii="Times New Roman" w:hAnsi="Times New Roman" w:cs="Times New Roman"/>
-          <w:sz w:val="24"/>
-          <w:szCs w:val="24"/>
-        </w:rPr>
-        <w:t>add-exports</w:t>
-      </w:r>
       <w:proofErr w:type="spellEnd"/>
-      <w:r>
-        <w:rPr>
-          <w:rFonts w:ascii="Times New Roman" w:hAnsi="Times New Roman" w:cs="Times New Roman"/>
-          <w:sz w:val="24"/>
-          <w:szCs w:val="24"/>
-        </w:rPr>
-        <w:t xml:space="preserve"> </w:t>
-      </w:r>
-      <w:proofErr w:type="spellStart"/>
-      <w:r>
-        <w:rPr>
-          <w:rFonts w:ascii="Times New Roman" w:hAnsi="Times New Roman" w:cs="Times New Roman"/>
-          <w:sz w:val="24"/>
-          <w:szCs w:val="24"/>
-        </w:rPr>
-        <w:t>javafx.controls</w:t>
-      </w:r>
-      <w:proofErr w:type="spellEnd"/>
-      <w:r>
-        <w:rPr>
-          <w:rFonts w:ascii="Times New Roman" w:hAnsi="Times New Roman" w:cs="Times New Roman"/>
-          <w:sz w:val="24"/>
-          <w:szCs w:val="24"/>
-        </w:rPr>
-        <w:t>/</w:t>
-      </w:r>
-      <w:proofErr w:type="spellStart"/>
-      <w:r>
-        <w:rPr>
-          <w:rFonts w:ascii="Times New Roman" w:hAnsi="Times New Roman" w:cs="Times New Roman"/>
-          <w:sz w:val="24"/>
-          <w:szCs w:val="24"/>
-        </w:rPr>
-        <w:t>com.sun.javafx.scene.control</w:t>
-      </w:r>
-      <w:proofErr w:type="spellEnd"/>
-      <w:r>
-        <w:rPr>
-          <w:rFonts w:ascii="Times New Roman" w:hAnsi="Times New Roman" w:cs="Times New Roman"/>
-          <w:sz w:val="24"/>
-          <w:szCs w:val="24"/>
-        </w:rPr>
-        <w:t>=</w:t>
-      </w:r>
-      <w:proofErr w:type="spellStart"/>
-      <w:proofErr w:type="gramStart"/>
-      <w:r>
-        <w:rPr>
-          <w:rFonts w:ascii="Times New Roman" w:hAnsi="Times New Roman" w:cs="Times New Roman"/>
-          <w:sz w:val="24"/>
-          <w:szCs w:val="24"/>
-        </w:rPr>
-        <w:t>com.jfoenix</w:t>
-      </w:r>
-      <w:proofErr w:type="spellEnd"/>
-      <w:proofErr w:type="gramEnd"/>
     </w:p>
     <w:p>
       <w:pPr>
@@ -1359,19 +1329,18 @@
           <w:szCs w:val="24"/>
           <w:lang w:val="en-US"/>
         </w:rPr>
-        <w:t xml:space="preserve">--add-exports </w:t>
-      </w:r>
-      <w:proofErr w:type="spellStart"/>
-      <w:r>
+        <w:t>--add-exports javafx.base/com.sun.javafx.binding=com.jfoenix</w:t>
+      </w:r>
+    </w:p>
+    <w:p>
+      <w:pPr>
         <w:rPr>
           <w:rFonts w:ascii="Times New Roman" w:hAnsi="Times New Roman" w:cs="Times New Roman"/>
           <w:sz w:val="24"/>
           <w:szCs w:val="24"/>
           <w:lang w:val="en-US"/>
         </w:rPr>
-        <w:t>javafx.base</w:t>
-      </w:r>
-      <w:proofErr w:type="spellEnd"/>
+      </w:pPr>
       <w:r>
         <w:rPr>
           <w:rFonts w:ascii="Times New Roman" w:hAnsi="Times New Roman" w:cs="Times New Roman"/>
@@ -1379,19 +1348,18 @@
           <w:szCs w:val="24"/>
           <w:lang w:val="en-US"/>
         </w:rPr>
-        <w:t>/</w:t>
-      </w:r>
-      <w:proofErr w:type="spellStart"/>
-      <w:r>
+        <w:t>--add-exports javafx.graphics/com.sun.javafx.stage=com.jfoenix</w:t>
+      </w:r>
+    </w:p>
+    <w:p>
+      <w:pPr>
         <w:rPr>
           <w:rFonts w:ascii="Times New Roman" w:hAnsi="Times New Roman" w:cs="Times New Roman"/>
           <w:sz w:val="24"/>
           <w:szCs w:val="24"/>
           <w:lang w:val="en-US"/>
         </w:rPr>
-        <w:t>com.sun.javafx.binding</w:t>
-      </w:r>
-      <w:proofErr w:type="spellEnd"/>
+      </w:pPr>
       <w:r>
         <w:rPr>
           <w:rFonts w:ascii="Times New Roman" w:hAnsi="Times New Roman" w:cs="Times New Roman"/>
@@ -1399,165 +1367,8 @@
           <w:szCs w:val="24"/>
           <w:lang w:val="en-US"/>
         </w:rPr>
-        <w:t>=</w:t>
-      </w:r>
-      <w:proofErr w:type="spellStart"/>
-      <w:proofErr w:type="gramStart"/>
-      <w:r>
-        <w:rPr>
-          <w:rFonts w:ascii="Times New Roman" w:hAnsi="Times New Roman" w:cs="Times New Roman"/>
-          <w:sz w:val="24"/>
-          <w:szCs w:val="24"/>
-          <w:lang w:val="en-US"/>
-        </w:rPr>
-        <w:t>com.jfoenix</w:t>
-      </w:r>
-      <w:proofErr w:type="spellEnd"/>
-      <w:proofErr w:type="gramEnd"/>
-    </w:p>
-    <w:p>
-      <w:pPr>
-        <w:rPr>
-          <w:rFonts w:ascii="Times New Roman" w:hAnsi="Times New Roman" w:cs="Times New Roman"/>
-          <w:sz w:val="24"/>
-          <w:szCs w:val="24"/>
-          <w:lang w:val="en-US"/>
-        </w:rPr>
-      </w:pPr>
-      <w:r>
-        <w:rPr>
-          <w:rFonts w:ascii="Times New Roman" w:hAnsi="Times New Roman" w:cs="Times New Roman"/>
-          <w:sz w:val="24"/>
-          <w:szCs w:val="24"/>
-          <w:lang w:val="en-US"/>
-        </w:rPr>
-        <w:t xml:space="preserve">--add-exports </w:t>
-      </w:r>
-      <w:proofErr w:type="spellStart"/>
-      <w:r>
-        <w:rPr>
-          <w:rFonts w:ascii="Times New Roman" w:hAnsi="Times New Roman" w:cs="Times New Roman"/>
-          <w:sz w:val="24"/>
-          <w:szCs w:val="24"/>
-          <w:lang w:val="en-US"/>
-        </w:rPr>
-        <w:t>javafx.graphics</w:t>
-      </w:r>
-      <w:proofErr w:type="spellEnd"/>
-      <w:r>
-        <w:rPr>
-          <w:rFonts w:ascii="Times New Roman" w:hAnsi="Times New Roman" w:cs="Times New Roman"/>
-          <w:sz w:val="24"/>
-          <w:szCs w:val="24"/>
-          <w:lang w:val="en-US"/>
-        </w:rPr>
-        <w:t>/</w:t>
-      </w:r>
-      <w:proofErr w:type="spellStart"/>
-      <w:r>
-        <w:rPr>
-          <w:rFonts w:ascii="Times New Roman" w:hAnsi="Times New Roman" w:cs="Times New Roman"/>
-          <w:sz w:val="24"/>
-          <w:szCs w:val="24"/>
-          <w:lang w:val="en-US"/>
-        </w:rPr>
-        <w:t>com.sun.javafx.stage</w:t>
-      </w:r>
-      <w:proofErr w:type="spellEnd"/>
-      <w:r>
-        <w:rPr>
-          <w:rFonts w:ascii="Times New Roman" w:hAnsi="Times New Roman" w:cs="Times New Roman"/>
-          <w:sz w:val="24"/>
-          <w:szCs w:val="24"/>
-          <w:lang w:val="en-US"/>
-        </w:rPr>
-        <w:t>=</w:t>
-      </w:r>
-      <w:proofErr w:type="spellStart"/>
-      <w:proofErr w:type="gramStart"/>
-      <w:r>
-        <w:rPr>
-          <w:rFonts w:ascii="Times New Roman" w:hAnsi="Times New Roman" w:cs="Times New Roman"/>
-          <w:sz w:val="24"/>
-          <w:szCs w:val="24"/>
-          <w:lang w:val="en-US"/>
-        </w:rPr>
-        <w:t>com.jfoenix</w:t>
-      </w:r>
-      <w:proofErr w:type="spellEnd"/>
-      <w:proofErr w:type="gramEnd"/>
-    </w:p>
-    <w:p>
-      <w:pPr>
-        <w:rPr>
-          <w:rFonts w:ascii="Times New Roman" w:hAnsi="Times New Roman" w:cs="Times New Roman"/>
-          <w:sz w:val="24"/>
-          <w:szCs w:val="24"/>
-          <w:lang w:val="en-US"/>
-        </w:rPr>
-      </w:pPr>
-      <w:r>
-        <w:rPr>
-          <w:rFonts w:ascii="Times New Roman" w:hAnsi="Times New Roman" w:cs="Times New Roman"/>
-          <w:sz w:val="24"/>
-          <w:szCs w:val="24"/>
-          <w:lang w:val="en-US"/>
-        </w:rPr>
-        <w:t xml:space="preserve">--add-exports </w:t>
-      </w:r>
-      <w:proofErr w:type="spellStart"/>
-      <w:r>
-        <w:rPr>
-          <w:rFonts w:ascii="Times New Roman" w:hAnsi="Times New Roman" w:cs="Times New Roman"/>
-          <w:sz w:val="24"/>
-          <w:szCs w:val="24"/>
-          <w:lang w:val="en-US"/>
-        </w:rPr>
-        <w:t>javafx.base</w:t>
-      </w:r>
-      <w:proofErr w:type="spellEnd"/>
-      <w:r>
-        <w:rPr>
-          <w:rFonts w:ascii="Times New Roman" w:hAnsi="Times New Roman" w:cs="Times New Roman"/>
-          <w:sz w:val="24"/>
-          <w:szCs w:val="24"/>
-          <w:lang w:val="en-US"/>
-        </w:rPr>
-        <w:t>/</w:t>
-      </w:r>
-      <w:proofErr w:type="spellStart"/>
-      <w:r>
-        <w:rPr>
-          <w:rFonts w:ascii="Times New Roman" w:hAnsi="Times New Roman" w:cs="Times New Roman"/>
-          <w:sz w:val="24"/>
-          <w:szCs w:val="24"/>
-          <w:lang w:val="en-US"/>
-        </w:rPr>
-        <w:t>com.sun.javafx.event</w:t>
-      </w:r>
-      <w:proofErr w:type="spellEnd"/>
-      <w:r>
-        <w:rPr>
-          <w:rFonts w:ascii="Times New Roman" w:hAnsi="Times New Roman" w:cs="Times New Roman"/>
-          <w:sz w:val="24"/>
-          <w:szCs w:val="24"/>
-          <w:lang w:val="en-US"/>
-        </w:rPr>
-        <w:t>=</w:t>
-      </w:r>
-      <w:proofErr w:type="spellStart"/>
-      <w:proofErr w:type="gramStart"/>
-      <w:r>
-        <w:rPr>
-          <w:rFonts w:ascii="Times New Roman" w:hAnsi="Times New Roman" w:cs="Times New Roman"/>
-          <w:sz w:val="24"/>
-          <w:szCs w:val="24"/>
-          <w:lang w:val="en-US"/>
-        </w:rPr>
-        <w:t>com.jfoenix</w:t>
-      </w:r>
-      <w:proofErr w:type="spellEnd"/>
-      <w:proofErr w:type="gramEnd"/>
+        <w:t>--add-exports javafx.base/com.sun.javafx.event=com.jfoenix</w:t>
+      </w:r>
     </w:p>
     <w:p>
       <w:pPr>
@@ -1567,6 +1378,78 @@
           <w:lang w:val="en-US"/>
         </w:rPr>
       </w:pPr>
+      <w:r>
+        <w:rPr>
+          <w:rFonts w:ascii="Times New Roman" w:hAnsi="Times New Roman" w:cs="Times New Roman"/>
+          <w:sz w:val="24"/>
+          <w:szCs w:val="24"/>
+        </w:rPr>
+        <w:t>--</w:t>
+      </w:r>
+      <w:proofErr w:type="spellStart"/>
+      <w:r>
+        <w:rPr>
+          <w:rFonts w:ascii="Times New Roman" w:hAnsi="Times New Roman" w:cs="Times New Roman"/>
+          <w:sz w:val="24"/>
+          <w:szCs w:val="24"/>
+        </w:rPr>
+        <w:t>add</w:t>
+      </w:r>
+      <w:proofErr w:type="spellEnd"/>
+      <w:r>
+        <w:rPr>
+          <w:rFonts w:ascii="Times New Roman" w:hAnsi="Times New Roman" w:cs="Times New Roman"/>
+          <w:sz w:val="24"/>
+          <w:szCs w:val="24"/>
+        </w:rPr>
+        <w:t xml:space="preserve">-opens </w:t>
+      </w:r>
+      <w:proofErr w:type="spellStart"/>
+      <w:r>
+        <w:rPr>
+          <w:rFonts w:ascii="Times New Roman" w:hAnsi="Times New Roman" w:cs="Times New Roman"/>
+          <w:sz w:val="24"/>
+          <w:szCs w:val="24"/>
+        </w:rPr>
+        <w:t>java.base</w:t>
+      </w:r>
+      <w:proofErr w:type="spellEnd"/>
+      <w:r>
+        <w:rPr>
+          <w:rFonts w:ascii="Times New Roman" w:hAnsi="Times New Roman" w:cs="Times New Roman"/>
+          <w:sz w:val="24"/>
+          <w:szCs w:val="24"/>
+        </w:rPr>
+        <w:t>/</w:t>
+      </w:r>
+      <w:proofErr w:type="spellStart"/>
+      <w:r>
+        <w:rPr>
+          <w:rFonts w:ascii="Times New Roman" w:hAnsi="Times New Roman" w:cs="Times New Roman"/>
+          <w:sz w:val="24"/>
+          <w:szCs w:val="24"/>
+        </w:rPr>
+        <w:t>java.lang.reflect</w:t>
+      </w:r>
+      <w:proofErr w:type="spellEnd"/>
+      <w:r>
+        <w:rPr>
+          <w:rFonts w:ascii="Times New Roman" w:hAnsi="Times New Roman" w:cs="Times New Roman"/>
+          <w:sz w:val="24"/>
+          <w:szCs w:val="24"/>
+        </w:rPr>
+        <w:t>=</w:t>
+      </w:r>
+      <w:proofErr w:type="spellStart"/>
+      <w:r>
+        <w:rPr>
+          <w:rFonts w:ascii="Times New Roman" w:hAnsi="Times New Roman" w:cs="Times New Roman"/>
+          <w:sz w:val="24"/>
+          <w:szCs w:val="24"/>
+        </w:rPr>
+        <w:t>com.jfoenix</w:t>
+      </w:r>
+      <w:proofErr w:type="spellEnd"/>
     </w:p>
     <w:sectPr>
       <w:pgSz w:w="11906" w:h="16838"/>
@@ -2286,6 +2169,7 @@
     <w:lsdException w:name="HTML Sample" w:semiHidden="1" w:unhideWhenUsed="1"/>
     <w:lsdException w:name="HTML Typewriter" w:semiHidden="1" w:unhideWhenUsed="1"/>
     <w:lsdException w:name="HTML Variable" w:semiHidden="1" w:unhideWhenUsed="1"/>
+    <w:lsdException w:name="Normal Table" w:semiHidden="1" w:unhideWhenUsed="1"/>
     <w:lsdException w:name="annotation subject" w:semiHidden="1" w:unhideWhenUsed="1"/>
     <w:lsdException w:name="No List" w:semiHidden="1" w:unhideWhenUsed="1"/>
     <w:lsdException w:name="Outline List 1" w:semiHidden="1" w:unhideWhenUsed="1"/>
@@ -2332,8 +2216,10 @@
     <w:lsdException w:name="Table Subtle 2" w:semiHidden="1" w:unhideWhenUsed="1"/>
     <w:lsdException w:name="Table Web 1" w:semiHidden="1" w:unhideWhenUsed="1"/>
     <w:lsdException w:name="Table Web 2" w:semiHidden="1" w:unhideWhenUsed="1"/>
+    <w:lsdException w:name="Table Web 3" w:semiHidden="1" w:unhideWhenUsed="1"/>
     <w:lsdException w:name="Balloon Text" w:semiHidden="1" w:unhideWhenUsed="1"/>
     <w:lsdException w:name="Table Grid" w:uiPriority="39"/>
+    <w:lsdException w:name="Table Theme" w:semiHidden="1" w:unhideWhenUsed="1"/>
     <w:lsdException w:name="Placeholder Text" w:semiHidden="1"/>
     <w:lsdException w:name="No Spacing" w:uiPriority="1" w:qFormat="1"/>
     <w:lsdException w:name="Light Shading" w:uiPriority="60"/>

</xml_diff>

<commit_message>
Adicionado os novos argumentos da vm e também os argumentos de teste.
</commit_message>
<xml_diff>
--- a/Manuais/Instalação do ambiente de desenvolvimento.docx
+++ b/Manuais/Instalação do ambiente de desenvolvimento.docx
@@ -135,25 +135,7 @@
           <w:sz w:val="24"/>
           <w:szCs w:val="24"/>
         </w:rPr>
-        <w:t xml:space="preserve">Entre no site e baixe a versão do </w:t>
-      </w:r>
-      <w:proofErr w:type="spellStart"/>
-      <w:r>
-        <w:rPr>
-          <w:rFonts w:ascii="Times New Roman" w:hAnsi="Times New Roman" w:cs="Times New Roman"/>
-          <w:sz w:val="24"/>
-          <w:szCs w:val="24"/>
-        </w:rPr>
-        <w:t>jdk</w:t>
-      </w:r>
-      <w:proofErr w:type="spellEnd"/>
-      <w:r>
-        <w:rPr>
-          <w:rFonts w:ascii="Times New Roman" w:hAnsi="Times New Roman" w:cs="Times New Roman"/>
-          <w:sz w:val="24"/>
-          <w:szCs w:val="24"/>
-        </w:rPr>
-        <w:t xml:space="preserve">: </w:t>
+        <w:t xml:space="preserve">Entre no site e baixe a versão do jdk: </w:t>
       </w:r>
       <w:hyperlink r:id="rId8" w:history="1">
         <w:r>
@@ -194,51 +176,15 @@
           <w:sz w:val="24"/>
           <w:szCs w:val="24"/>
         </w:rPr>
-        <w:t xml:space="preserve">Realize a instalação do </w:t>
-      </w:r>
-      <w:proofErr w:type="spellStart"/>
-      <w:r>
-        <w:rPr>
-          <w:rFonts w:ascii="Times New Roman" w:hAnsi="Times New Roman" w:cs="Times New Roman"/>
-          <w:sz w:val="24"/>
-          <w:szCs w:val="24"/>
-        </w:rPr>
-        <w:t>java</w:t>
-      </w:r>
-      <w:proofErr w:type="spellEnd"/>
-      <w:r>
-        <w:rPr>
-          <w:rFonts w:ascii="Times New Roman" w:hAnsi="Times New Roman" w:cs="Times New Roman"/>
-          <w:sz w:val="24"/>
-          <w:szCs w:val="24"/>
-        </w:rPr>
-        <w:t>.</w:t>
-      </w:r>
-      <w:r>
-        <w:rPr>
-          <w:rFonts w:ascii="Times New Roman" w:hAnsi="Times New Roman" w:cs="Times New Roman"/>
-          <w:sz w:val="24"/>
-          <w:szCs w:val="24"/>
-        </w:rPr>
-        <w:t xml:space="preserve"> Recomendável a versão Java SE </w:t>
-      </w:r>
-      <w:proofErr w:type="spellStart"/>
-      <w:r>
-        <w:rPr>
-          <w:rFonts w:ascii="Times New Roman" w:hAnsi="Times New Roman" w:cs="Times New Roman"/>
-          <w:sz w:val="24"/>
-          <w:szCs w:val="24"/>
-        </w:rPr>
-        <w:t>Development</w:t>
-      </w:r>
-      <w:proofErr w:type="spellEnd"/>
-      <w:r>
-        <w:rPr>
-          <w:rFonts w:ascii="Times New Roman" w:hAnsi="Times New Roman" w:cs="Times New Roman"/>
-          <w:sz w:val="24"/>
-          <w:szCs w:val="24"/>
-        </w:rPr>
-        <w:t xml:space="preserve"> Kit 11.</w:t>
+        <w:t>Realize a instalação do java.</w:t>
+      </w:r>
+      <w:r>
+        <w:rPr>
+          <w:rFonts w:ascii="Times New Roman" w:hAnsi="Times New Roman" w:cs="Times New Roman"/>
+          <w:sz w:val="24"/>
+          <w:szCs w:val="24"/>
+        </w:rPr>
+        <w:t xml:space="preserve"> Recomendável a versão Java SE Development Kit 11.</w:t>
       </w:r>
     </w:p>
     <w:p>
@@ -386,25 +332,7 @@
           <w:sz w:val="24"/>
           <w:szCs w:val="24"/>
         </w:rPr>
-        <w:t xml:space="preserve">Em JAVA_HOME, adicione o local onde foi instalado o </w:t>
-      </w:r>
-      <w:proofErr w:type="spellStart"/>
-      <w:r>
-        <w:rPr>
-          <w:rFonts w:ascii="Times New Roman" w:hAnsi="Times New Roman" w:cs="Times New Roman"/>
-          <w:sz w:val="24"/>
-          <w:szCs w:val="24"/>
-        </w:rPr>
-        <w:t>jdk</w:t>
-      </w:r>
-      <w:proofErr w:type="spellEnd"/>
-      <w:r>
-        <w:rPr>
-          <w:rFonts w:ascii="Times New Roman" w:hAnsi="Times New Roman" w:cs="Times New Roman"/>
-          <w:sz w:val="24"/>
-          <w:szCs w:val="24"/>
-        </w:rPr>
-        <w:t>. A principio deve se encontrar em C:\Program Files\Java\...</w:t>
+        <w:t>Em JAVA_HOME, adicione o local onde foi instalado o jdk. A principio deve se encontrar em C:\Program Files\Java\...</w:t>
       </w:r>
     </w:p>
     <w:p>
@@ -434,25 +362,7 @@
           <w:sz w:val="24"/>
           <w:szCs w:val="24"/>
         </w:rPr>
-        <w:t xml:space="preserve">o caminho do </w:t>
-      </w:r>
-      <w:proofErr w:type="spellStart"/>
-      <w:r>
-        <w:rPr>
-          <w:rFonts w:ascii="Times New Roman" w:hAnsi="Times New Roman" w:cs="Times New Roman"/>
-          <w:sz w:val="24"/>
-          <w:szCs w:val="24"/>
-        </w:rPr>
-        <w:t>maven</w:t>
-      </w:r>
-      <w:proofErr w:type="spellEnd"/>
-      <w:r>
-        <w:rPr>
-          <w:rFonts w:ascii="Times New Roman" w:hAnsi="Times New Roman" w:cs="Times New Roman"/>
-          <w:sz w:val="24"/>
-          <w:szCs w:val="24"/>
-        </w:rPr>
-        <w:t>, ele estará na pasta do projeto em ...\Componentes\Maven-3.6</w:t>
+        <w:t>o caminho do maven, ele estará na pasta do projeto em ...\Componentes\Maven-3.6</w:t>
       </w:r>
     </w:p>
     <w:p>
@@ -611,25 +521,7 @@
           <w:sz w:val="24"/>
           <w:szCs w:val="24"/>
         </w:rPr>
-        <w:t xml:space="preserve">Ao realizar a criação você poderá chamar as versões pelo </w:t>
-      </w:r>
-      <w:proofErr w:type="spellStart"/>
-      <w:r>
-        <w:rPr>
-          <w:rFonts w:ascii="Times New Roman" w:hAnsi="Times New Roman" w:cs="Times New Roman"/>
-          <w:sz w:val="24"/>
-          <w:szCs w:val="24"/>
-        </w:rPr>
-        <w:t>cmd</w:t>
-      </w:r>
-      <w:proofErr w:type="spellEnd"/>
-      <w:r>
-        <w:rPr>
-          <w:rFonts w:ascii="Times New Roman" w:hAnsi="Times New Roman" w:cs="Times New Roman"/>
-          <w:sz w:val="24"/>
-          <w:szCs w:val="24"/>
-        </w:rPr>
-        <w:t>.</w:t>
+        <w:t>Ao realizar a criação você poderá chamar as versões pelo cmd.</w:t>
       </w:r>
     </w:p>
     <w:p>
@@ -743,59 +635,13 @@
           <w:szCs w:val="24"/>
         </w:rPr>
       </w:pPr>
-      <w:proofErr w:type="spellStart"/>
-      <w:r>
-        <w:rPr>
-          <w:rFonts w:ascii="Times New Roman" w:hAnsi="Times New Roman" w:cs="Times New Roman"/>
-          <w:sz w:val="24"/>
-          <w:szCs w:val="24"/>
-        </w:rPr>
-        <w:t>mvn</w:t>
-      </w:r>
-      <w:proofErr w:type="spellEnd"/>
-      <w:r>
-        <w:rPr>
-          <w:rFonts w:ascii="Times New Roman" w:hAnsi="Times New Roman" w:cs="Times New Roman"/>
-          <w:sz w:val="24"/>
-          <w:szCs w:val="24"/>
-        </w:rPr>
-        <w:t xml:space="preserve"> – </w:t>
-      </w:r>
-      <w:proofErr w:type="spellStart"/>
-      <w:r>
-        <w:rPr>
-          <w:rFonts w:ascii="Times New Roman" w:hAnsi="Times New Roman" w:cs="Times New Roman"/>
-          <w:sz w:val="24"/>
-          <w:szCs w:val="24"/>
-        </w:rPr>
-        <w:t>version</w:t>
-      </w:r>
-      <w:proofErr w:type="spellEnd"/>
-      <w:r>
-        <w:rPr>
-          <w:rFonts w:ascii="Times New Roman" w:hAnsi="Times New Roman" w:cs="Times New Roman"/>
-          <w:sz w:val="24"/>
-          <w:szCs w:val="24"/>
-        </w:rPr>
-        <w:t xml:space="preserve"> ** Utilizado para verificar a versão do </w:t>
-      </w:r>
-      <w:proofErr w:type="spellStart"/>
-      <w:r>
-        <w:rPr>
-          <w:rFonts w:ascii="Times New Roman" w:hAnsi="Times New Roman" w:cs="Times New Roman"/>
-          <w:sz w:val="24"/>
-          <w:szCs w:val="24"/>
-        </w:rPr>
-        <w:t>maven</w:t>
-      </w:r>
-      <w:proofErr w:type="spellEnd"/>
-      <w:r>
-        <w:rPr>
-          <w:rFonts w:ascii="Times New Roman" w:hAnsi="Times New Roman" w:cs="Times New Roman"/>
-          <w:sz w:val="24"/>
-          <w:szCs w:val="24"/>
-        </w:rPr>
-        <w:t>.</w:t>
+      <w:r>
+        <w:rPr>
+          <w:rFonts w:ascii="Times New Roman" w:hAnsi="Times New Roman" w:cs="Times New Roman"/>
+          <w:sz w:val="24"/>
+          <w:szCs w:val="24"/>
+        </w:rPr>
+        <w:t>mvn – version ** Utilizado para verificar a versão do maven.</w:t>
       </w:r>
     </w:p>
     <w:p>
@@ -811,59 +657,13 @@
           <w:szCs w:val="24"/>
         </w:rPr>
       </w:pPr>
-      <w:proofErr w:type="spellStart"/>
-      <w:r>
-        <w:rPr>
-          <w:rFonts w:ascii="Times New Roman" w:hAnsi="Times New Roman" w:cs="Times New Roman"/>
-          <w:sz w:val="24"/>
-          <w:szCs w:val="24"/>
-        </w:rPr>
-        <w:t>java</w:t>
-      </w:r>
-      <w:proofErr w:type="spellEnd"/>
-      <w:r>
-        <w:rPr>
-          <w:rFonts w:ascii="Times New Roman" w:hAnsi="Times New Roman" w:cs="Times New Roman"/>
-          <w:sz w:val="24"/>
-          <w:szCs w:val="24"/>
-        </w:rPr>
-        <w:t xml:space="preserve"> – </w:t>
-      </w:r>
-      <w:proofErr w:type="spellStart"/>
-      <w:r>
-        <w:rPr>
-          <w:rFonts w:ascii="Times New Roman" w:hAnsi="Times New Roman" w:cs="Times New Roman"/>
-          <w:sz w:val="24"/>
-          <w:szCs w:val="24"/>
-        </w:rPr>
-        <w:t>version</w:t>
-      </w:r>
-      <w:proofErr w:type="spellEnd"/>
-      <w:r>
-        <w:rPr>
-          <w:rFonts w:ascii="Times New Roman" w:hAnsi="Times New Roman" w:cs="Times New Roman"/>
-          <w:sz w:val="24"/>
-          <w:szCs w:val="24"/>
-        </w:rPr>
-        <w:t xml:space="preserve"> ** Utilizado para verificar a versão do </w:t>
-      </w:r>
-      <w:proofErr w:type="spellStart"/>
-      <w:r>
-        <w:rPr>
-          <w:rFonts w:ascii="Times New Roman" w:hAnsi="Times New Roman" w:cs="Times New Roman"/>
-          <w:sz w:val="24"/>
-          <w:szCs w:val="24"/>
-        </w:rPr>
-        <w:t>java</w:t>
-      </w:r>
-      <w:proofErr w:type="spellEnd"/>
-      <w:r>
-        <w:rPr>
-          <w:rFonts w:ascii="Times New Roman" w:hAnsi="Times New Roman" w:cs="Times New Roman"/>
-          <w:sz w:val="24"/>
-          <w:szCs w:val="24"/>
-        </w:rPr>
-        <w:t>.</w:t>
+      <w:r>
+        <w:rPr>
+          <w:rFonts w:ascii="Times New Roman" w:hAnsi="Times New Roman" w:cs="Times New Roman"/>
+          <w:sz w:val="24"/>
+          <w:szCs w:val="24"/>
+        </w:rPr>
+        <w:t>java – version ** Utilizado para verificar a versão do java.</w:t>
       </w:r>
     </w:p>
     <w:p>
@@ -926,97 +726,7 @@
           <w:sz w:val="24"/>
           <w:szCs w:val="24"/>
         </w:rPr>
-        <w:t xml:space="preserve">Caso a versão do </w:t>
-      </w:r>
-      <w:proofErr w:type="spellStart"/>
-      <w:r>
-        <w:rPr>
-          <w:rFonts w:ascii="Times New Roman" w:hAnsi="Times New Roman" w:cs="Times New Roman"/>
-          <w:sz w:val="24"/>
-          <w:szCs w:val="24"/>
-        </w:rPr>
-        <w:t>java</w:t>
-      </w:r>
-      <w:proofErr w:type="spellEnd"/>
-      <w:r>
-        <w:rPr>
-          <w:rFonts w:ascii="Times New Roman" w:hAnsi="Times New Roman" w:cs="Times New Roman"/>
-          <w:sz w:val="24"/>
-          <w:szCs w:val="24"/>
-        </w:rPr>
-        <w:t xml:space="preserve"> não esteja informando como versão “11.0.2”, verifique nas variáveis de ambiente se o %JAVA_HOME%\bin se encontra acima de ....\Common Files\Oracle\Java\</w:t>
-      </w:r>
-      <w:proofErr w:type="spellStart"/>
-      <w:r>
-        <w:rPr>
-          <w:rFonts w:ascii="Times New Roman" w:hAnsi="Times New Roman" w:cs="Times New Roman"/>
-          <w:sz w:val="24"/>
-          <w:szCs w:val="24"/>
-        </w:rPr>
-        <w:t>javapath</w:t>
-      </w:r>
-      <w:proofErr w:type="spellEnd"/>
-      <w:r>
-        <w:rPr>
-          <w:rFonts w:ascii="Times New Roman" w:hAnsi="Times New Roman" w:cs="Times New Roman"/>
-          <w:sz w:val="24"/>
-          <w:szCs w:val="24"/>
-        </w:rPr>
-        <w:t xml:space="preserve">, isso pode ocorrer, pois o sistema </w:t>
-      </w:r>
-      <w:proofErr w:type="spellStart"/>
-      <w:r>
-        <w:rPr>
-          <w:rFonts w:ascii="Times New Roman" w:hAnsi="Times New Roman" w:cs="Times New Roman"/>
-          <w:sz w:val="24"/>
-          <w:szCs w:val="24"/>
-        </w:rPr>
-        <w:t>contem</w:t>
-      </w:r>
-      <w:proofErr w:type="spellEnd"/>
-      <w:r>
-        <w:rPr>
-          <w:rFonts w:ascii="Times New Roman" w:hAnsi="Times New Roman" w:cs="Times New Roman"/>
-          <w:sz w:val="24"/>
-          <w:szCs w:val="24"/>
-        </w:rPr>
-        <w:t xml:space="preserve"> um </w:t>
-      </w:r>
-      <w:proofErr w:type="spellStart"/>
-      <w:r>
-        <w:rPr>
-          <w:rFonts w:ascii="Times New Roman" w:hAnsi="Times New Roman" w:cs="Times New Roman"/>
-          <w:sz w:val="24"/>
-          <w:szCs w:val="24"/>
-        </w:rPr>
-        <w:t>java</w:t>
-      </w:r>
-      <w:proofErr w:type="spellEnd"/>
-      <w:r>
-        <w:rPr>
-          <w:rFonts w:ascii="Times New Roman" w:hAnsi="Times New Roman" w:cs="Times New Roman"/>
-          <w:sz w:val="24"/>
-          <w:szCs w:val="24"/>
-        </w:rPr>
-        <w:t xml:space="preserve"> próprio e </w:t>
-      </w:r>
-      <w:proofErr w:type="spellStart"/>
-      <w:r>
-        <w:rPr>
-          <w:rFonts w:ascii="Times New Roman" w:hAnsi="Times New Roman" w:cs="Times New Roman"/>
-          <w:sz w:val="24"/>
-          <w:szCs w:val="24"/>
-        </w:rPr>
-        <w:t>obtem</w:t>
-      </w:r>
-      <w:proofErr w:type="spellEnd"/>
-      <w:r>
-        <w:rPr>
-          <w:rFonts w:ascii="Times New Roman" w:hAnsi="Times New Roman" w:cs="Times New Roman"/>
-          <w:sz w:val="24"/>
-          <w:szCs w:val="24"/>
-        </w:rPr>
-        <w:t xml:space="preserve"> o primeiro que encontra.</w:t>
+        <w:t>Caso a versão do java não esteja informando como versão “11.0.2”, verifique nas variáveis de ambiente se o %JAVA_HOME%\bin se encontra acima de ....\Common Files\Oracle\Java\javapath, isso pode ocorrer, pois o sistema contem um java próprio e obtem o primeiro que encontra.</w:t>
       </w:r>
     </w:p>
     <w:p>
@@ -1038,25 +748,7 @@
           <w:sz w:val="24"/>
           <w:szCs w:val="24"/>
         </w:rPr>
-        <w:t xml:space="preserve">Movendo a variável que foi criada para cima do </w:t>
-      </w:r>
-      <w:proofErr w:type="spellStart"/>
-      <w:r>
-        <w:rPr>
-          <w:rFonts w:ascii="Times New Roman" w:hAnsi="Times New Roman" w:cs="Times New Roman"/>
-          <w:sz w:val="24"/>
-          <w:szCs w:val="24"/>
-        </w:rPr>
-        <w:t>javapath</w:t>
-      </w:r>
-      <w:proofErr w:type="spellEnd"/>
-      <w:r>
-        <w:rPr>
-          <w:rFonts w:ascii="Times New Roman" w:hAnsi="Times New Roman" w:cs="Times New Roman"/>
-          <w:sz w:val="24"/>
-          <w:szCs w:val="24"/>
-        </w:rPr>
-        <w:t xml:space="preserve"> do sistema irá fazer com que obtenha a versão 11 que estamos instalando.</w:t>
+        <w:t>Movendo a variável que foi criada para cima do javapath do sistema irá fazer com que obtenha a versão 11 que estamos instalando.</w:t>
       </w:r>
     </w:p>
     <w:p>
@@ -1176,18 +868,174 @@
           <w:szCs w:val="24"/>
         </w:rPr>
         <w:lastRenderedPageBreak/>
+        <w:t>Argumentos vm.</w:t>
+      </w:r>
+    </w:p>
+    <w:p>
+      <w:pPr>
+        <w:rPr>
+          <w:rFonts w:ascii="Times New Roman" w:hAnsi="Times New Roman" w:cs="Times New Roman"/>
+          <w:sz w:val="24"/>
+          <w:szCs w:val="24"/>
+        </w:rPr>
+      </w:pPr>
+      <w:r>
+        <w:rPr>
+          <w:rFonts w:ascii="Times New Roman" w:hAnsi="Times New Roman" w:cs="Times New Roman"/>
+          <w:sz w:val="24"/>
+          <w:szCs w:val="24"/>
+        </w:rPr>
+        <w:t>--add-exports javafx.controls/com.sun.javafx.scene.control.behavior=com.jfoenix</w:t>
+      </w:r>
+    </w:p>
+    <w:p>
+      <w:pPr>
+        <w:rPr>
+          <w:rFonts w:ascii="Times New Roman" w:hAnsi="Times New Roman" w:cs="Times New Roman"/>
+          <w:sz w:val="24"/>
+          <w:szCs w:val="24"/>
+        </w:rPr>
+      </w:pPr>
+      <w:r>
+        <w:rPr>
+          <w:rFonts w:ascii="Times New Roman" w:hAnsi="Times New Roman" w:cs="Times New Roman"/>
+          <w:sz w:val="24"/>
+          <w:szCs w:val="24"/>
+        </w:rPr>
+        <w:t>--add-exports javafx.controls/com.sun.javafx.scene.control=com.jfoenix</w:t>
+      </w:r>
+    </w:p>
+    <w:p>
+      <w:pPr>
+        <w:rPr>
+          <w:rFonts w:ascii="Times New Roman" w:hAnsi="Times New Roman" w:cs="Times New Roman"/>
+          <w:sz w:val="24"/>
+          <w:szCs w:val="24"/>
+          <w:lang w:val="en-US"/>
+        </w:rPr>
+      </w:pPr>
+      <w:r>
+        <w:rPr>
+          <w:rFonts w:ascii="Times New Roman" w:hAnsi="Times New Roman" w:cs="Times New Roman"/>
+          <w:sz w:val="24"/>
+          <w:szCs w:val="24"/>
+          <w:lang w:val="en-US"/>
+        </w:rPr>
+        <w:t>--add-exports javafx.base/com.sun.javafx.binding=com.jfoenix</w:t>
+      </w:r>
+    </w:p>
+    <w:p>
+      <w:pPr>
+        <w:rPr>
+          <w:rFonts w:ascii="Times New Roman" w:hAnsi="Times New Roman" w:cs="Times New Roman"/>
+          <w:sz w:val="24"/>
+          <w:szCs w:val="24"/>
+          <w:lang w:val="en-US"/>
+        </w:rPr>
+      </w:pPr>
+      <w:r>
+        <w:rPr>
+          <w:rFonts w:ascii="Times New Roman" w:hAnsi="Times New Roman" w:cs="Times New Roman"/>
+          <w:sz w:val="24"/>
+          <w:szCs w:val="24"/>
+          <w:lang w:val="en-US"/>
+        </w:rPr>
+        <w:t>--add-exports javafx.graphics/com.sun.javafx.stage=com.jfoenix</w:t>
+      </w:r>
+    </w:p>
+    <w:p>
+      <w:pPr>
+        <w:rPr>
+          <w:rFonts w:ascii="Times New Roman" w:hAnsi="Times New Roman" w:cs="Times New Roman"/>
+          <w:sz w:val="24"/>
+          <w:szCs w:val="24"/>
+          <w:lang w:val="en-US"/>
+        </w:rPr>
+      </w:pPr>
+      <w:r>
+        <w:rPr>
+          <w:rFonts w:ascii="Times New Roman" w:hAnsi="Times New Roman" w:cs="Times New Roman"/>
+          <w:sz w:val="24"/>
+          <w:szCs w:val="24"/>
+          <w:lang w:val="en-US"/>
+        </w:rPr>
+        <w:t>--add-exports javafx.base/com.sun.javafx.event=com.jfoenix</w:t>
+      </w:r>
+    </w:p>
+    <w:p>
+      <w:pPr>
+        <w:rPr>
+          <w:rFonts w:ascii="Times New Roman" w:hAnsi="Times New Roman" w:cs="Times New Roman"/>
+          <w:sz w:val="24"/>
+          <w:szCs w:val="24"/>
+          <w:lang w:val="en-US"/>
+        </w:rPr>
+      </w:pPr>
+      <w:r>
+        <w:rPr>
+          <w:rFonts w:ascii="Times New Roman" w:hAnsi="Times New Roman" w:cs="Times New Roman"/>
+          <w:sz w:val="24"/>
+          <w:szCs w:val="24"/>
+          <w:lang w:val="en-US"/>
+        </w:rPr>
+        <w:t>--add-exports javafx.graphics/com.sun.javafx.scene=com.jfoenix</w:t>
+      </w:r>
+    </w:p>
+    <w:p>
+      <w:pPr>
+        <w:rPr>
+          <w:rFonts w:ascii="Times New Roman" w:hAnsi="Times New Roman" w:cs="Times New Roman"/>
+          <w:sz w:val="24"/>
+          <w:szCs w:val="24"/>
+        </w:rPr>
+      </w:pPr>
+      <w:r>
+        <w:rPr>
+          <w:rFonts w:ascii="Times New Roman" w:hAnsi="Times New Roman" w:cs="Times New Roman"/>
+          <w:sz w:val="24"/>
+          <w:szCs w:val="24"/>
+        </w:rPr>
+        <w:t>--add-opens java.base/java.lang.reflect=com.jfoenix</w:t>
+      </w:r>
+    </w:p>
+    <w:p>
+      <w:pPr>
+        <w:rPr>
+          <w:rFonts w:ascii="Times New Roman" w:hAnsi="Times New Roman" w:cs="Times New Roman"/>
+          <w:sz w:val="24"/>
+          <w:szCs w:val="24"/>
+        </w:rPr>
+      </w:pPr>
+    </w:p>
+    <w:p>
+      <w:pPr>
+        <w:pStyle w:val="PargrafodaLista"/>
+        <w:numPr>
+          <w:ilvl w:val="0"/>
+          <w:numId w:val="1"/>
+        </w:numPr>
+        <w:rPr>
+          <w:rFonts w:ascii="Times New Roman" w:hAnsi="Times New Roman" w:cs="Times New Roman"/>
+          <w:sz w:val="24"/>
+          <w:szCs w:val="24"/>
+        </w:rPr>
+      </w:pPr>
+      <w:r>
+        <w:rPr>
+          <w:rFonts w:ascii="Times New Roman" w:hAnsi="Times New Roman" w:cs="Times New Roman"/>
+          <w:sz w:val="24"/>
+          <w:szCs w:val="24"/>
+        </w:rPr>
         <w:t xml:space="preserve">Argumentos </w:t>
       </w:r>
-      <w:proofErr w:type="spellStart"/>
-      <w:r>
-        <w:rPr>
-          <w:rFonts w:ascii="Times New Roman" w:hAnsi="Times New Roman" w:cs="Times New Roman"/>
-          <w:sz w:val="24"/>
-          <w:szCs w:val="24"/>
-        </w:rPr>
-        <w:t>vm</w:t>
-      </w:r>
-      <w:proofErr w:type="spellEnd"/>
+      <w:r>
+        <w:rPr>
+          <w:rFonts w:ascii="Times New Roman" w:hAnsi="Times New Roman" w:cs="Times New Roman"/>
+          <w:sz w:val="24"/>
+          <w:szCs w:val="24"/>
+        </w:rPr>
+        <w:t>da configuração de teste</w:t>
+      </w:r>
       <w:r>
         <w:rPr>
           <w:rFonts w:ascii="Times New Roman" w:hAnsi="Times New Roman" w:cs="Times New Roman"/>
@@ -1201,173 +1049,45 @@
       <w:pPr>
         <w:rPr>
           <w:rFonts w:ascii="Times New Roman" w:hAnsi="Times New Roman" w:cs="Times New Roman"/>
-          <w:sz w:val="24"/>
-          <w:szCs w:val="24"/>
-        </w:rPr>
-      </w:pPr>
-      <w:r>
-        <w:rPr>
-          <w:rFonts w:ascii="Times New Roman" w:hAnsi="Times New Roman" w:cs="Times New Roman"/>
-          <w:sz w:val="24"/>
-          <w:szCs w:val="24"/>
-        </w:rPr>
-        <w:t>--</w:t>
-      </w:r>
-      <w:proofErr w:type="spellStart"/>
-      <w:r>
-        <w:rPr>
-          <w:rFonts w:ascii="Times New Roman" w:hAnsi="Times New Roman" w:cs="Times New Roman"/>
-          <w:sz w:val="24"/>
-          <w:szCs w:val="24"/>
-        </w:rPr>
-        <w:t>add-exports</w:t>
-      </w:r>
-      <w:proofErr w:type="spellEnd"/>
-      <w:r>
-        <w:rPr>
-          <w:rFonts w:ascii="Times New Roman" w:hAnsi="Times New Roman" w:cs="Times New Roman"/>
-          <w:sz w:val="24"/>
-          <w:szCs w:val="24"/>
-        </w:rPr>
-        <w:t xml:space="preserve"> javafx.controls/com.sun.javafx.scene.control.behavior=com.jfoenix</w:t>
-      </w:r>
-    </w:p>
-    <w:p>
-      <w:pPr>
-        <w:rPr>
-          <w:rFonts w:ascii="Times New Roman" w:hAnsi="Times New Roman" w:cs="Times New Roman"/>
-          <w:sz w:val="24"/>
-          <w:szCs w:val="24"/>
-        </w:rPr>
-      </w:pPr>
-      <w:r>
-        <w:rPr>
-          <w:rFonts w:ascii="Times New Roman" w:hAnsi="Times New Roman" w:cs="Times New Roman"/>
-          <w:sz w:val="24"/>
-          <w:szCs w:val="24"/>
-        </w:rPr>
-        <w:t>--</w:t>
-      </w:r>
-      <w:proofErr w:type="spellStart"/>
-      <w:r>
-        <w:rPr>
-          <w:rFonts w:ascii="Times New Roman" w:hAnsi="Times New Roman" w:cs="Times New Roman"/>
-          <w:sz w:val="24"/>
-          <w:szCs w:val="24"/>
-        </w:rPr>
-        <w:t>add-exports</w:t>
-      </w:r>
-      <w:proofErr w:type="spellEnd"/>
-      <w:r>
-        <w:rPr>
-          <w:rFonts w:ascii="Times New Roman" w:hAnsi="Times New Roman" w:cs="Times New Roman"/>
-          <w:sz w:val="24"/>
-          <w:szCs w:val="24"/>
-        </w:rPr>
-        <w:t xml:space="preserve"> </w:t>
-      </w:r>
-      <w:proofErr w:type="spellStart"/>
-      <w:r>
-        <w:rPr>
-          <w:rFonts w:ascii="Times New Roman" w:hAnsi="Times New Roman" w:cs="Times New Roman"/>
-          <w:sz w:val="24"/>
-          <w:szCs w:val="24"/>
-        </w:rPr>
-        <w:t>javafx.controls</w:t>
-      </w:r>
-      <w:proofErr w:type="spellEnd"/>
-      <w:r>
-        <w:rPr>
-          <w:rFonts w:ascii="Times New Roman" w:hAnsi="Times New Roman" w:cs="Times New Roman"/>
-          <w:sz w:val="24"/>
-          <w:szCs w:val="24"/>
-        </w:rPr>
-        <w:t>/</w:t>
-      </w:r>
-      <w:proofErr w:type="spellStart"/>
-      <w:r>
-        <w:rPr>
-          <w:rFonts w:ascii="Times New Roman" w:hAnsi="Times New Roman" w:cs="Times New Roman"/>
-          <w:sz w:val="24"/>
-          <w:szCs w:val="24"/>
-        </w:rPr>
-        <w:t>com.sun.javafx.scene.control</w:t>
-      </w:r>
-      <w:proofErr w:type="spellEnd"/>
-      <w:r>
-        <w:rPr>
-          <w:rFonts w:ascii="Times New Roman" w:hAnsi="Times New Roman" w:cs="Times New Roman"/>
-          <w:sz w:val="24"/>
-          <w:szCs w:val="24"/>
-        </w:rPr>
-        <w:t>=</w:t>
-      </w:r>
-      <w:proofErr w:type="spellStart"/>
-      <w:r>
-        <w:rPr>
-          <w:rFonts w:ascii="Times New Roman" w:hAnsi="Times New Roman" w:cs="Times New Roman"/>
-          <w:sz w:val="24"/>
-          <w:szCs w:val="24"/>
-        </w:rPr>
-        <w:t>com.jfoenix</w:t>
-      </w:r>
-      <w:proofErr w:type="spellEnd"/>
-    </w:p>
-    <w:p>
-      <w:pPr>
-        <w:rPr>
-          <w:rFonts w:ascii="Times New Roman" w:hAnsi="Times New Roman" w:cs="Times New Roman"/>
-          <w:sz w:val="24"/>
-          <w:szCs w:val="24"/>
-          <w:lang w:val="en-US"/>
-        </w:rPr>
-      </w:pPr>
-      <w:r>
-        <w:rPr>
-          <w:rFonts w:ascii="Times New Roman" w:hAnsi="Times New Roman" w:cs="Times New Roman"/>
-          <w:sz w:val="24"/>
-          <w:szCs w:val="24"/>
-          <w:lang w:val="en-US"/>
-        </w:rPr>
-        <w:t>--add-exports javafx.base/com.sun.javafx.binding=com.jfoenix</w:t>
-      </w:r>
-    </w:p>
-    <w:p>
-      <w:pPr>
-        <w:rPr>
-          <w:rFonts w:ascii="Times New Roman" w:hAnsi="Times New Roman" w:cs="Times New Roman"/>
-          <w:sz w:val="24"/>
-          <w:szCs w:val="24"/>
-          <w:lang w:val="en-US"/>
-        </w:rPr>
-      </w:pPr>
-      <w:r>
-        <w:rPr>
-          <w:rFonts w:ascii="Times New Roman" w:hAnsi="Times New Roman" w:cs="Times New Roman"/>
-          <w:sz w:val="24"/>
-          <w:szCs w:val="24"/>
-          <w:lang w:val="en-US"/>
-        </w:rPr>
-        <w:t>--add-exports javafx.graphics/com.sun.javafx.stage=com.jfoenix</w:t>
-      </w:r>
-    </w:p>
-    <w:p>
-      <w:pPr>
-        <w:rPr>
-          <w:rFonts w:ascii="Times New Roman" w:hAnsi="Times New Roman" w:cs="Times New Roman"/>
-          <w:sz w:val="24"/>
-          <w:szCs w:val="24"/>
-          <w:lang w:val="en-US"/>
-        </w:rPr>
-      </w:pPr>
-      <w:r>
-        <w:rPr>
-          <w:rFonts w:ascii="Times New Roman" w:hAnsi="Times New Roman" w:cs="Times New Roman"/>
-          <w:sz w:val="24"/>
-          <w:szCs w:val="24"/>
-          <w:lang w:val="en-US"/>
-        </w:rPr>
-        <w:t>--add-exports javafx.base/com.sun.javafx.event=com.jfoenix</w:t>
+          <w:u w:val="single"/>
+        </w:rPr>
+      </w:pPr>
+      <w:r>
+        <w:rPr>
+          <w:rFonts w:ascii="Times New Roman" w:hAnsi="Times New Roman" w:cs="Times New Roman"/>
+          <w:u w:val="single"/>
+        </w:rPr>
+        <w:t>-ea</w:t>
+      </w:r>
+    </w:p>
+    <w:p>
+      <w:pPr>
+        <w:rPr>
+          <w:rFonts w:ascii="Times New Roman" w:hAnsi="Times New Roman" w:cs="Times New Roman"/>
+          <w:u w:val="single"/>
+        </w:rPr>
+      </w:pPr>
+      <w:r>
+        <w:rPr>
+          <w:rFonts w:ascii="Times New Roman" w:hAnsi="Times New Roman" w:cs="Times New Roman"/>
+          <w:u w:val="single"/>
+        </w:rPr>
+        <w:t>--add-exports javafx.controls/com.sun.javafx.scene.control.behavior=com.jfoenix</w:t>
+      </w:r>
+    </w:p>
+    <w:p>
+      <w:pPr>
+        <w:rPr>
+          <w:rFonts w:ascii="Times New Roman" w:hAnsi="Times New Roman" w:cs="Times New Roman"/>
+          <w:u w:val="single"/>
+        </w:rPr>
+      </w:pPr>
+      <w:r>
+        <w:rPr>
+          <w:rFonts w:ascii="Times New Roman" w:hAnsi="Times New Roman" w:cs="Times New Roman"/>
+          <w:u w:val="single"/>
+        </w:rPr>
+        <w:t>--add-exports javafx.controls/com.sun.javafx.scene.control=com.jfoenix</w:t>
       </w:r>
     </w:p>
     <w:p>
@@ -1381,75 +1101,62 @@
       <w:r>
         <w:rPr>
           <w:rFonts w:ascii="Times New Roman" w:hAnsi="Times New Roman" w:cs="Times New Roman"/>
-          <w:sz w:val="24"/>
-          <w:szCs w:val="24"/>
-        </w:rPr>
-        <w:t>--</w:t>
-      </w:r>
-      <w:proofErr w:type="spellStart"/>
-      <w:r>
-        <w:rPr>
-          <w:rFonts w:ascii="Times New Roman" w:hAnsi="Times New Roman" w:cs="Times New Roman"/>
-          <w:sz w:val="24"/>
-          <w:szCs w:val="24"/>
-        </w:rPr>
-        <w:t>add</w:t>
-      </w:r>
-      <w:proofErr w:type="spellEnd"/>
-      <w:r>
-        <w:rPr>
-          <w:rFonts w:ascii="Times New Roman" w:hAnsi="Times New Roman" w:cs="Times New Roman"/>
-          <w:sz w:val="24"/>
-          <w:szCs w:val="24"/>
-        </w:rPr>
-        <w:t xml:space="preserve">-opens </w:t>
-      </w:r>
-      <w:proofErr w:type="spellStart"/>
-      <w:r>
-        <w:rPr>
-          <w:rFonts w:ascii="Times New Roman" w:hAnsi="Times New Roman" w:cs="Times New Roman"/>
-          <w:sz w:val="24"/>
-          <w:szCs w:val="24"/>
-        </w:rPr>
-        <w:t>java.base</w:t>
-      </w:r>
-      <w:proofErr w:type="spellEnd"/>
-      <w:r>
-        <w:rPr>
-          <w:rFonts w:ascii="Times New Roman" w:hAnsi="Times New Roman" w:cs="Times New Roman"/>
-          <w:sz w:val="24"/>
-          <w:szCs w:val="24"/>
-        </w:rPr>
-        <w:t>/</w:t>
-      </w:r>
-      <w:proofErr w:type="spellStart"/>
-      <w:r>
-        <w:rPr>
-          <w:rFonts w:ascii="Times New Roman" w:hAnsi="Times New Roman" w:cs="Times New Roman"/>
-          <w:sz w:val="24"/>
-          <w:szCs w:val="24"/>
-        </w:rPr>
-        <w:t>java.lang.reflect</w:t>
-      </w:r>
-      <w:proofErr w:type="spellEnd"/>
-      <w:r>
-        <w:rPr>
-          <w:rFonts w:ascii="Times New Roman" w:hAnsi="Times New Roman" w:cs="Times New Roman"/>
-          <w:sz w:val="24"/>
-          <w:szCs w:val="24"/>
-        </w:rPr>
-        <w:t>=</w:t>
-      </w:r>
-      <w:proofErr w:type="spellStart"/>
-      <w:r>
-        <w:rPr>
-          <w:rFonts w:ascii="Times New Roman" w:hAnsi="Times New Roman" w:cs="Times New Roman"/>
-          <w:sz w:val="24"/>
-          <w:szCs w:val="24"/>
-        </w:rPr>
-        <w:t>com.jfoenix</w:t>
-      </w:r>
-      <w:proofErr w:type="spellEnd"/>
+          <w:u w:val="single"/>
+          <w:lang w:val="en-US"/>
+        </w:rPr>
+        <w:t>--add-exports javafx.base/com.sun.javafx.binding=com.jfoenix</w:t>
+      </w:r>
+    </w:p>
+    <w:p>
+      <w:pPr>
+        <w:rPr>
+          <w:rFonts w:ascii="Times New Roman" w:hAnsi="Times New Roman" w:cs="Times New Roman"/>
+          <w:u w:val="single"/>
+          <w:lang w:val="en-US"/>
+        </w:rPr>
+      </w:pPr>
+      <w:r>
+        <w:rPr>
+          <w:rFonts w:ascii="Times New Roman" w:hAnsi="Times New Roman" w:cs="Times New Roman"/>
+          <w:u w:val="single"/>
+          <w:lang w:val="en-US"/>
+        </w:rPr>
+        <w:t>--add-exports javafx.graphics/com.sun.javafx.stage=com.jfoenix</w:t>
+      </w:r>
+    </w:p>
+    <w:p>
+      <w:pPr>
+        <w:rPr>
+          <w:rFonts w:ascii="Times New Roman" w:hAnsi="Times New Roman" w:cs="Times New Roman"/>
+          <w:u w:val="single"/>
+          <w:lang w:val="en-US"/>
+        </w:rPr>
+      </w:pPr>
+      <w:r>
+        <w:rPr>
+          <w:rFonts w:ascii="Times New Roman" w:hAnsi="Times New Roman" w:cs="Times New Roman"/>
+          <w:u w:val="single"/>
+          <w:lang w:val="en-US"/>
+        </w:rPr>
+        <w:t>--add-exports javafx.base/com.sun.javafx.event=com.jfoenix</w:t>
+      </w:r>
+    </w:p>
+    <w:p>
+      <w:pPr>
+        <w:rPr>
+          <w:rFonts w:ascii="Times New Roman" w:hAnsi="Times New Roman" w:cs="Times New Roman"/>
+          <w:u w:val="single"/>
+          <w:lang w:val="en-US"/>
+        </w:rPr>
+      </w:pPr>
+      <w:r>
+        <w:rPr>
+          <w:rFonts w:ascii="Times New Roman" w:hAnsi="Times New Roman" w:cs="Times New Roman"/>
+          <w:u w:val="single"/>
+          <w:lang w:val="en-US"/>
+        </w:rPr>
+        <w:t>--add-exports javafx.graphics/com.sun.javafx.application=ALL-UNNAMED</w:t>
+      </w:r>
     </w:p>
     <w:sectPr>
       <w:pgSz w:w="11906" w:h="16838"/>

</xml_diff>